<commit_message>
Ajout du docx qui correspond au pdf
</commit_message>
<xml_diff>
--- a/rapport/Rapport_LO43(1).docx
+++ b/rapport/Rapport_LO43(1).docx
@@ -5,11 +5,61 @@
     <w:p>
       <w:pPr>
         <w:pStyle w:val="Sansinterligne"/>
-      </w:pPr>
-      <w:r>
+        <w:rPr>
+          <w:sz w:val="30"/>
+          <w:szCs w:val="30"/>
+          <w:lang w:val="en-US"/>
+        </w:rPr>
+      </w:pPr>
+      <w:r>
+        <w:rPr>
+          <w:noProof/>
+          <w:sz w:val="30"/>
+          <w:szCs w:val="30"/>
+          <w:lang w:val="en-US" w:eastAsia="en-US"/>
+        </w:rPr>
+        <w:pict>
+          <v:shapetype id="_x0000_t202" coordsize="21600,21600" o:spt="202" path="m,l,21600r21600,l21600,xe">
+            <v:stroke joinstyle="miter"/>
+            <v:path gradientshapeok="t" o:connecttype="rect"/>
+          </v:shapetype>
+          <v:shape id="_x0000_s1026" type="#_x0000_t202" style="position:absolute;margin-left:296.2pt;margin-top:.4pt;width:180.6pt;height:33.4pt;z-index:251665408;mso-width-percent:400;mso-height-percent:200;mso-width-percent:400;mso-height-percent:200;mso-width-relative:margin;mso-height-relative:margin" strokecolor="white [3212]">
+            <v:textbox style="mso-fit-shape-to-text:t">
+              <w:txbxContent>
+                <w:p>
+                  <w:pPr>
+                    <w:jc w:val="right"/>
+                    <w:rPr>
+                      <w:sz w:val="30"/>
+                      <w:szCs w:val="30"/>
+                    </w:rPr>
+                  </w:pPr>
+                  <w:r>
+                    <w:rPr>
+                      <w:sz w:val="30"/>
+                      <w:szCs w:val="30"/>
+                    </w:rPr>
+                    <w:t>Automne 2014</w:t>
+                  </w:r>
+                </w:p>
+              </w:txbxContent>
+            </v:textbox>
+          </v:shape>
+        </w:pict>
+      </w:r>
+      <w:r>
+        <w:rPr>
+          <w:sz w:val="30"/>
+          <w:szCs w:val="30"/>
+        </w:rPr>
         <w:t xml:space="preserve"> </w:t>
       </w:r>
       <w:r>
+        <w:rPr>
+          <w:sz w:val="30"/>
+          <w:szCs w:val="30"/>
+          <w:lang w:val="en-US"/>
+        </w:rPr>
         <w:t>Pierrick WAGNER</w:t>
       </w:r>
     </w:p>
@@ -17,27 +67,45 @@
       <w:pPr>
         <w:pStyle w:val="Sansinterligne"/>
         <w:rPr>
+          <w:sz w:val="30"/>
+          <w:szCs w:val="30"/>
           <w:lang w:val="en-US"/>
         </w:rPr>
       </w:pPr>
-      <w:r>
-        <w:rPr>
+      <w:proofErr w:type="spellStart"/>
+      <w:r>
+        <w:rPr>
+          <w:sz w:val="30"/>
+          <w:szCs w:val="30"/>
           <w:lang w:val="en-US"/>
         </w:rPr>
-        <w:t>Ahmet IMRE</w:t>
-      </w:r>
-    </w:p>
-    <w:p>
-      <w:pPr>
-        <w:pStyle w:val="Sansinterligne"/>
-        <w:rPr>
+        <w:t>Ahmet</w:t>
+      </w:r>
+      <w:proofErr w:type="spellEnd"/>
+      <w:r>
+        <w:rPr>
+          <w:sz w:val="30"/>
+          <w:szCs w:val="30"/>
           <w:lang w:val="en-US"/>
         </w:rPr>
-      </w:pPr>
-      <w:r>
-        <w:rPr>
+        <w:t xml:space="preserve"> IMRE</w:t>
+      </w:r>
+    </w:p>
+    <w:p>
+      <w:pPr>
+        <w:pStyle w:val="Sansinterligne"/>
+        <w:rPr>
+          <w:sz w:val="30"/>
+          <w:szCs w:val="30"/>
           <w:lang w:val="en-US"/>
         </w:rPr>
+      </w:pPr>
+      <w:r>
+        <w:rPr>
+          <w:sz w:val="30"/>
+          <w:szCs w:val="30"/>
+          <w:lang w:val="en-US"/>
+        </w:rPr>
         <w:t>Hand SU</w:t>
       </w:r>
     </w:p>
@@ -45,26 +113,33 @@
       <w:pPr>
         <w:pStyle w:val="Sansinterligne"/>
         <w:rPr>
+          <w:sz w:val="30"/>
+          <w:szCs w:val="30"/>
           <w:lang w:val="en-US"/>
         </w:rPr>
       </w:pPr>
-      <w:r>
-        <w:rPr>
+      <w:proofErr w:type="spellStart"/>
+      <w:r>
+        <w:rPr>
+          <w:sz w:val="30"/>
+          <w:szCs w:val="30"/>
           <w:lang w:val="en-US"/>
         </w:rPr>
-        <w:t>Thibauld JARDINO</w:t>
-      </w:r>
-    </w:p>
-    <w:p>
-      <w:pPr>
-        <w:pStyle w:val="Sansinterligne"/>
-        <w:rPr>
+        <w:t>Thibauld</w:t>
+      </w:r>
+      <w:proofErr w:type="spellEnd"/>
+      <w:r>
+        <w:rPr>
+          <w:sz w:val="30"/>
+          <w:szCs w:val="30"/>
           <w:lang w:val="en-US"/>
         </w:rPr>
-      </w:pPr>
-    </w:p>
-    <w:p>
-      <w:pPr>
+        <w:t xml:space="preserve"> JARDINO</w:t>
+      </w:r>
+    </w:p>
+    <w:p>
+      <w:pPr>
+        <w:pStyle w:val="Sansinterligne"/>
         <w:rPr>
           <w:lang w:val="en-US"/>
         </w:rPr>
@@ -72,7 +147,161 @@
     </w:p>
     <w:p>
       <w:pPr>
-        <w:rPr>
+        <w:pBdr>
+          <w:top w:val="single" w:sz="4" w:space="1" w:color="auto"/>
+          <w:left w:val="single" w:sz="4" w:space="4" w:color="auto"/>
+          <w:bottom w:val="single" w:sz="4" w:space="1" w:color="auto"/>
+          <w:right w:val="single" w:sz="4" w:space="4" w:color="auto"/>
+        </w:pBdr>
+        <w:jc w:val="center"/>
+        <w:rPr>
+          <w:sz w:val="50"/>
+          <w:szCs w:val="50"/>
+        </w:rPr>
+      </w:pPr>
+      <w:r>
+        <w:rPr>
+          <w:sz w:val="50"/>
+          <w:szCs w:val="50"/>
+        </w:rPr>
+        <w:t>UTBM – UV LO43</w:t>
+      </w:r>
+    </w:p>
+    <w:p>
+      <w:pPr>
+        <w:pBdr>
+          <w:top w:val="single" w:sz="4" w:space="1" w:color="auto"/>
+          <w:left w:val="single" w:sz="4" w:space="4" w:color="auto"/>
+          <w:bottom w:val="single" w:sz="4" w:space="1" w:color="auto"/>
+          <w:right w:val="single" w:sz="4" w:space="4" w:color="auto"/>
+        </w:pBdr>
+        <w:jc w:val="center"/>
+        <w:rPr>
+          <w:sz w:val="50"/>
+          <w:szCs w:val="50"/>
+        </w:rPr>
+      </w:pPr>
+      <w:r>
+        <w:rPr>
+          <w:sz w:val="50"/>
+          <w:szCs w:val="50"/>
+        </w:rPr>
+        <w:t>Bases fondamentales de la programmation orientée objet</w:t>
+      </w:r>
+    </w:p>
+    <w:p>
+      <w:pPr>
+        <w:jc w:val="center"/>
+        <w:rPr>
+          <w:sz w:val="60"/>
+          <w:szCs w:val="60"/>
+        </w:rPr>
+      </w:pPr>
+      <w:r>
+        <w:rPr>
+          <w:sz w:val="60"/>
+          <w:szCs w:val="60"/>
+        </w:rPr>
+        <w:t>Projet – Réalisation du jeu</w:t>
+      </w:r>
+    </w:p>
+    <w:p>
+      <w:pPr>
+        <w:jc w:val="center"/>
+        <w:rPr>
+          <w:sz w:val="60"/>
+          <w:szCs w:val="60"/>
+        </w:rPr>
+      </w:pPr>
+      <w:r>
+        <w:rPr>
+          <w:sz w:val="60"/>
+          <w:szCs w:val="60"/>
+        </w:rPr>
+        <w:t>Small UTBM world</w:t>
+      </w:r>
+    </w:p>
+    <w:p>
+      <w:r>
+        <w:rPr>
+          <w:noProof/>
+          <w:lang w:eastAsia="fr-FR"/>
+        </w:rPr>
+        <w:drawing>
+          <wp:anchor distT="0" distB="0" distL="114300" distR="114300" simplePos="0" relativeHeight="251663360" behindDoc="1" locked="0" layoutInCell="1" allowOverlap="1">
+            <wp:simplePos x="0" y="0"/>
+            <wp:positionH relativeFrom="column">
+              <wp:posOffset>186055</wp:posOffset>
+            </wp:positionH>
+            <wp:positionV relativeFrom="paragraph">
+              <wp:posOffset>275590</wp:posOffset>
+            </wp:positionV>
+            <wp:extent cx="5343525" cy="3552825"/>
+            <wp:effectExtent l="19050" t="0" r="9525" b="0"/>
+            <wp:wrapTight wrapText="bothSides">
+              <wp:wrapPolygon edited="0">
+                <wp:start x="-77" y="0"/>
+                <wp:lineTo x="-77" y="21542"/>
+                <wp:lineTo x="21639" y="21542"/>
+                <wp:lineTo x="21639" y="0"/>
+                <wp:lineTo x="-77" y="0"/>
+              </wp:wrapPolygon>
+            </wp:wrapTight>
+            <wp:docPr id="5" name="il_fi" descr="http://geek-news.mtv.com/wp-content/uploads/geek/2012/09/SWRealms-setup.jpg"/>
+            <wp:cNvGraphicFramePr>
+              <a:graphicFrameLocks xmlns:a="http://schemas.openxmlformats.org/drawingml/2006/main" noChangeAspect="1"/>
+            </wp:cNvGraphicFramePr>
+            <a:graphic xmlns:a="http://schemas.openxmlformats.org/drawingml/2006/main">
+              <a:graphicData uri="http://schemas.openxmlformats.org/drawingml/2006/picture">
+                <pic:pic xmlns:pic="http://schemas.openxmlformats.org/drawingml/2006/picture">
+                  <pic:nvPicPr>
+                    <pic:cNvPr id="0" name="il_fi" descr="http://geek-news.mtv.com/wp-content/uploads/geek/2012/09/SWRealms-setup.jpg"/>
+                    <pic:cNvPicPr>
+                      <a:picLocks noChangeAspect="1" noChangeArrowheads="1"/>
+                    </pic:cNvPicPr>
+                  </pic:nvPicPr>
+                  <pic:blipFill>
+                    <a:blip r:embed="rId7" cstate="print"/>
+                    <a:srcRect/>
+                    <a:stretch>
+                      <a:fillRect/>
+                    </a:stretch>
+                  </pic:blipFill>
+                  <pic:spPr bwMode="auto">
+                    <a:xfrm>
+                      <a:off x="0" y="0"/>
+                      <a:ext cx="5343525" cy="3552825"/>
+                    </a:xfrm>
+                    <a:prstGeom prst="rect">
+                      <a:avLst/>
+                    </a:prstGeom>
+                    <a:noFill/>
+                    <a:ln w="9525">
+                      <a:noFill/>
+                      <a:miter lim="800000"/>
+                      <a:headEnd/>
+                      <a:tailEnd/>
+                    </a:ln>
+                  </pic:spPr>
+                </pic:pic>
+              </a:graphicData>
+            </a:graphic>
+          </wp:anchor>
+        </w:drawing>
+      </w:r>
+    </w:p>
+    <w:p>
+      <w:r>
+        <w:br w:type="page"/>
+      </w:r>
+    </w:p>
+    <w:p>
+      <w:pPr>
+        <w:rPr>
+          <w:b/>
+          <w:sz w:val="40"/>
+          <w:szCs w:val="40"/>
+          <w:u w:val="single"/>
           <w:lang w:val="en-US"/>
         </w:rPr>
       </w:pPr>
@@ -80,6 +309,10 @@
     <w:p>
       <w:pPr>
         <w:rPr>
+          <w:b/>
+          <w:sz w:val="40"/>
+          <w:szCs w:val="40"/>
+          <w:u w:val="single"/>
           <w:lang w:val="en-US"/>
         </w:rPr>
       </w:pPr>
@@ -87,6 +320,10 @@
     <w:p>
       <w:pPr>
         <w:rPr>
+          <w:b/>
+          <w:sz w:val="40"/>
+          <w:szCs w:val="40"/>
+          <w:u w:val="single"/>
           <w:lang w:val="en-US"/>
         </w:rPr>
       </w:pPr>
@@ -94,6 +331,10 @@
     <w:p>
       <w:pPr>
         <w:rPr>
+          <w:b/>
+          <w:sz w:val="40"/>
+          <w:szCs w:val="40"/>
+          <w:u w:val="single"/>
           <w:lang w:val="en-US"/>
         </w:rPr>
       </w:pPr>
@@ -101,141 +342,104 @@
     <w:p>
       <w:pPr>
         <w:rPr>
+          <w:b/>
+          <w:sz w:val="40"/>
+          <w:szCs w:val="40"/>
+          <w:u w:val="single"/>
           <w:lang w:val="en-US"/>
         </w:rPr>
       </w:pPr>
     </w:p>
     <w:p>
       <w:pPr>
-        <w:rPr>
+        <w:jc w:val="center"/>
+        <w:rPr>
+          <w:b/>
+          <w:sz w:val="40"/>
+          <w:szCs w:val="40"/>
+          <w:u w:val="single"/>
           <w:lang w:val="en-US"/>
         </w:rPr>
       </w:pPr>
-    </w:p>
-    <w:p>
-      <w:pPr>
-        <w:rPr>
+      <w:r>
+        <w:rPr>
+          <w:b/>
+          <w:sz w:val="40"/>
+          <w:szCs w:val="40"/>
+          <w:u w:val="single"/>
           <w:lang w:val="en-US"/>
         </w:rPr>
-      </w:pPr>
-    </w:p>
-    <w:p>
-      <w:pPr>
-        <w:rPr>
-          <w:sz w:val="72"/>
-          <w:szCs w:val="72"/>
-          <w:lang w:val="en-US"/>
-        </w:rPr>
-      </w:pPr>
-      <w:r>
-        <w:rPr>
-          <w:sz w:val="72"/>
-          <w:szCs w:val="72"/>
-          <w:lang w:val="en-US"/>
-        </w:rPr>
-        <w:t>SMALLWORLD VERSION UTBM</w:t>
-      </w:r>
-    </w:p>
-    <w:p>
-      <w:pPr>
-        <w:rPr>
-          <w:lang w:val="en-US"/>
-        </w:rPr>
-      </w:pPr>
-    </w:p>
-    <w:p>
-      <w:pPr>
-        <w:rPr>
-          <w:lang w:val="en-US"/>
-        </w:rPr>
-      </w:pPr>
-    </w:p>
-    <w:p>
-      <w:pPr>
-        <w:rPr>
-          <w:lang w:val="en-US"/>
-        </w:rPr>
-      </w:pPr>
-    </w:p>
-    <w:p>
-      <w:pPr>
-        <w:rPr>
-          <w:lang w:val="en-US"/>
-        </w:rPr>
-      </w:pPr>
-    </w:p>
-    <w:p>
-      <w:pPr>
-        <w:rPr>
-          <w:lang w:val="en-US"/>
-        </w:rPr>
-      </w:pPr>
-    </w:p>
-    <w:p>
-      <w:pPr>
-        <w:rPr>
-          <w:lang w:val="en-US"/>
-        </w:rPr>
-      </w:pPr>
-    </w:p>
-    <w:p>
-      <w:pPr>
-        <w:rPr>
-          <w:lang w:val="en-US"/>
-        </w:rPr>
-      </w:pPr>
-    </w:p>
-    <w:p>
-      <w:pPr>
-        <w:rPr>
-          <w:lang w:val="en-US"/>
-        </w:rPr>
-      </w:pPr>
-    </w:p>
-    <w:p>
-      <w:pPr>
-        <w:rPr>
-          <w:lang w:val="en-US"/>
-        </w:rPr>
-      </w:pPr>
-    </w:p>
-    <w:p>
-      <w:pPr>
-        <w:rPr>
-          <w:lang w:val="en-US"/>
-        </w:rPr>
-      </w:pPr>
-    </w:p>
-    <w:p>
-      <w:pPr>
-        <w:rPr>
-          <w:lang w:val="en-US"/>
-        </w:rPr>
-      </w:pPr>
-    </w:p>
-    <w:p>
-      <w:pPr>
-        <w:rPr>
-          <w:lang w:val="en-US"/>
-        </w:rPr>
-      </w:pPr>
-    </w:p>
-    <w:p>
-      <w:pPr>
-        <w:rPr>
-          <w:lang w:val="en-US"/>
-        </w:rPr>
-      </w:pPr>
-    </w:p>
-    <w:p>
-      <w:pPr>
-        <w:rPr>
-          <w:lang w:val="en-US"/>
-        </w:rPr>
-      </w:pPr>
-    </w:p>
-    <w:p>
-      <w:pPr>
+        <w:t>Introduction</w:t>
+      </w:r>
+    </w:p>
+    <w:p>
+      <w:pPr>
+        <w:jc w:val="both"/>
+      </w:pPr>
+      <w:r>
+        <w:t xml:space="preserve">Dans le cadre de l'UV LO43, nous devons réaliser un projet de groupe nous permettant d'appliquer la POO que nous étudions durant ce semestre. Pour cela, </w:t>
+      </w:r>
+      <w:r>
+        <w:t>il nous a</w:t>
+      </w:r>
+      <w:r>
+        <w:t xml:space="preserve"> été proposé trois projets sur lesquels nous avons choisi SmallWord. SmallWord est un jeu de société</w:t>
+      </w:r>
+      <w:r>
+        <w:t xml:space="preserve"> qui a été aussi  transformé en jeu pc. Ce choix nous a paru judicieux puisqu'il s'agit d'un jeu de conquête de territoire</w:t>
+      </w:r>
+      <w:r>
+        <w:t>s</w:t>
+      </w:r>
+      <w:r>
+        <w:t>. Cela</w:t>
+      </w:r>
+      <w:r>
+        <w:t xml:space="preserve"> ressemble </w:t>
+      </w:r>
+      <w:r>
+        <w:t>à</w:t>
+      </w:r>
+      <w:r>
+        <w:t xml:space="preserve"> de nombreux jeux </w:t>
+      </w:r>
+      <w:r>
+        <w:t xml:space="preserve">qui nous sont déjà connus. </w:t>
+      </w:r>
+      <w:r>
+        <w:t>Le but d</w:t>
+      </w:r>
+      <w:r>
+        <w:t>e ce projet est donc d'adapter l</w:t>
+      </w:r>
+      <w:r>
+        <w:t>e jeu au monde de l'UTBM. Nous avons redéfini les règles et le plateau de</w:t>
+      </w:r>
+      <w:r>
+        <w:t xml:space="preserve"> jeu pour qu'il coïncide avec l'ambiance de l'</w:t>
+      </w:r>
+      <w:r>
+        <w:t>école.</w:t>
+      </w:r>
+    </w:p>
+    <w:p>
+      <w:r>
+        <w:br w:type="page"/>
+      </w:r>
+      <w:r>
+        <w:rPr>
+          <w:b/>
+          <w:sz w:val="40"/>
+          <w:szCs w:val="40"/>
+          <w:u w:val="single"/>
+        </w:rPr>
+        <w:lastRenderedPageBreak/>
+        <w:t>Partie 1 - Diagrammes UML</w:t>
+      </w:r>
+    </w:p>
+    <w:p>
+      <w:pPr>
+        <w:pStyle w:val="Sansinterligne"/>
         <w:rPr>
           <w:b/>
           <w:sz w:val="28"/>
@@ -243,51 +447,34 @@
           <w:u w:val="single"/>
         </w:rPr>
       </w:pPr>
-      <w:r>
-        <w:rPr>
-          <w:b/>
+    </w:p>
+    <w:p>
+      <w:pPr>
+        <w:pStyle w:val="Sansinterligne"/>
+        <w:jc w:val="both"/>
+      </w:pPr>
+      <w:r>
+        <w:t xml:space="preserve">Durant les TP, </w:t>
+      </w:r>
+      <w:r>
+        <w:t>nous nous sommes consacrés</w:t>
+      </w:r>
+      <w:r>
+        <w:t xml:space="preserve"> en premier lieu à confectionner une UML nous permettant de ne pas partir sur de mauvaises bases. </w:t>
+      </w:r>
+    </w:p>
+    <w:p>
+      <w:pPr>
+        <w:pStyle w:val="Sansinterligne"/>
+        <w:rPr>
           <w:sz w:val="28"/>
           <w:szCs w:val="28"/>
-          <w:u w:val="single"/>
-        </w:rPr>
-        <w:lastRenderedPageBreak/>
-        <w:t>Introduction</w:t>
-      </w:r>
-    </w:p>
-    <w:p>
-      <w:r>
-        <w:t>Dans le cadre de l'UV LO43, nous devons réaliser un projet de groupe nous permettant d'appliquer la POO que nous étudions durant ce semestre. Pour cela, ils nous a été proposé trois projets sur lesquels nous avons choisi SmallWord. SmallWord est un jeu de société</w:t>
-      </w:r>
-      <w:r>
-        <w:t xml:space="preserve"> qui a été aussi  transformé en jeu pc. Ce choix nous a paru judicieux puisqu'il s'agit d'un jeu de conquête de territoire</w:t>
-      </w:r>
-      <w:r>
-        <w:t>s</w:t>
-      </w:r>
-      <w:r>
-        <w:t>. Cela</w:t>
-      </w:r>
-      <w:r>
-        <w:t xml:space="preserve"> ressemble </w:t>
-      </w:r>
-      <w:r>
-        <w:t xml:space="preserve">a de nombreux jeux </w:t>
-      </w:r>
-      <w:r>
-        <w:t xml:space="preserve">qui nous sont déjà connus. </w:t>
-      </w:r>
-      <w:r>
-        <w:t>Le but de ce projet est donc d'adapter ce jeu au monde de l'UTBM. Nous avons redéfini les règles et le plateau de</w:t>
-      </w:r>
-      <w:r>
-        <w:t xml:space="preserve"> jeu pour qu'il coïncide avec l'ambiance de l'</w:t>
-      </w:r>
-      <w:r>
-        <w:t>école.</w:t>
-      </w:r>
-    </w:p>
-    <w:p>
-      <w:pPr>
+        </w:rPr>
+      </w:pPr>
+    </w:p>
+    <w:p>
+      <w:pPr>
+        <w:pStyle w:val="Sansinterligne"/>
         <w:rPr>
           <w:b/>
           <w:sz w:val="28"/>
@@ -302,163 +489,6 @@
           <w:szCs w:val="28"/>
           <w:u w:val="single"/>
         </w:rPr>
-        <w:t>Sommaire</w:t>
-      </w:r>
-    </w:p>
-    <w:p>
-      <w:pPr>
-        <w:pStyle w:val="Sansinterligne"/>
-      </w:pPr>
-      <w:r>
-        <w:t>Partie 1: UML liée au projet</w:t>
-      </w:r>
-    </w:p>
-    <w:p>
-      <w:pPr>
-        <w:pStyle w:val="Sansinterligne"/>
-      </w:pPr>
-      <w:r>
-        <w:t>-&gt; inclure les images</w:t>
-      </w:r>
-    </w:p>
-    <w:p>
-      <w:pPr>
-        <w:pStyle w:val="Sansinterligne"/>
-      </w:pPr>
-    </w:p>
-    <w:p>
-      <w:pPr>
-        <w:pStyle w:val="Sansinterligne"/>
-      </w:pPr>
-      <w:r>
-        <w:t>Partie 2: Explications de nos choix</w:t>
-      </w:r>
-    </w:p>
-    <w:p>
-      <w:pPr>
-        <w:pStyle w:val="Sansinterligne"/>
-      </w:pPr>
-      <w:r>
-        <w:t>-&gt;interface</w:t>
-      </w:r>
-    </w:p>
-    <w:p>
-      <w:pPr>
-        <w:pStyle w:val="Sansinterligne"/>
-      </w:pPr>
-      <w:r>
-        <w:t>-&gt;</w:t>
-      </w:r>
-      <w:r>
-        <w:t>difficulté</w:t>
-      </w:r>
-    </w:p>
-    <w:p>
-      <w:pPr>
-        <w:pStyle w:val="Sansinterligne"/>
-      </w:pPr>
-      <w:r>
-        <w:t>-&gt; règles</w:t>
-      </w:r>
-    </w:p>
-    <w:p>
-      <w:pPr>
-        <w:pStyle w:val="Sansinterligne"/>
-      </w:pPr>
-      <w:r>
-        <w:t>-&gt;</w:t>
-      </w:r>
-      <w:r>
-        <w:t>gestion classe</w:t>
-      </w:r>
-    </w:p>
-    <w:p>
-      <w:pPr>
-        <w:pStyle w:val="Sansinterligne"/>
-      </w:pPr>
-      <w:r>
-        <w:t>-&gt;MVC ...</w:t>
-      </w:r>
-    </w:p>
-    <w:p>
-      <w:pPr>
-        <w:pStyle w:val="Sansinterligne"/>
-      </w:pPr>
-    </w:p>
-    <w:p>
-      <w:pPr>
-        <w:pStyle w:val="Sansinterligne"/>
-        <w:rPr>
-          <w:b/>
-          <w:sz w:val="28"/>
-          <w:szCs w:val="28"/>
-          <w:u w:val="single"/>
-        </w:rPr>
-      </w:pPr>
-      <w:r>
-        <w:rPr>
-          <w:b/>
-          <w:sz w:val="28"/>
-          <w:szCs w:val="28"/>
-          <w:u w:val="single"/>
-        </w:rPr>
-        <w:t>Partie 1</w:t>
-      </w:r>
-      <w:r>
-        <w:rPr>
-          <w:b/>
-          <w:sz w:val="28"/>
-          <w:szCs w:val="28"/>
-          <w:u w:val="single"/>
-        </w:rPr>
-        <w:t xml:space="preserve"> - Diagrammes UML</w:t>
-      </w:r>
-    </w:p>
-    <w:p>
-      <w:pPr>
-        <w:pStyle w:val="Sansinterligne"/>
-        <w:rPr>
-          <w:b/>
-          <w:sz w:val="28"/>
-          <w:szCs w:val="28"/>
-          <w:u w:val="single"/>
-        </w:rPr>
-      </w:pPr>
-    </w:p>
-    <w:p>
-      <w:pPr>
-        <w:pStyle w:val="Sansinterligne"/>
-      </w:pPr>
-      <w:r>
-        <w:t xml:space="preserve">Durant les TP, on s'est consacrés en premier lieu à confectionner une UML nous permettant de ne pas partir sur de mauvaises bases. </w:t>
-      </w:r>
-    </w:p>
-    <w:p>
-      <w:pPr>
-        <w:pStyle w:val="Sansinterligne"/>
-        <w:rPr>
-          <w:sz w:val="28"/>
-          <w:szCs w:val="28"/>
-        </w:rPr>
-      </w:pPr>
-    </w:p>
-    <w:p>
-      <w:pPr>
-        <w:pStyle w:val="Sansinterligne"/>
-        <w:rPr>
-          <w:b/>
-          <w:sz w:val="28"/>
-          <w:szCs w:val="28"/>
-          <w:u w:val="single"/>
-        </w:rPr>
-      </w:pPr>
-      <w:r>
-        <w:rPr>
-          <w:b/>
-          <w:sz w:val="28"/>
-          <w:szCs w:val="28"/>
-          <w:u w:val="single"/>
-        </w:rPr>
         <w:t>Diagramme de cas d'utilisation:</w:t>
       </w:r>
     </w:p>
@@ -478,6 +508,7 @@
       <w:r>
         <w:rPr>
           <w:noProof/>
+          <w:lang w:eastAsia="fr-FR"/>
         </w:rPr>
         <w:drawing>
           <wp:inline distT="0" distB="0" distL="0" distR="0">
@@ -495,7 +526,7 @@
                     <pic:cNvPicPr/>
                   </pic:nvPicPr>
                   <pic:blipFill>
-                    <a:blip r:embed="rId7"/>
+                    <a:blip r:embed="rId8" cstate="print"/>
                     <a:stretch>
                       <a:fillRect/>
                     </a:stretch>
@@ -567,69 +598,93 @@
           <w:szCs w:val="28"/>
           <w:u w:val="single"/>
         </w:rPr>
+        <w:t>Diagramme de séquence:</w:t>
+      </w:r>
+    </w:p>
+    <w:p>
+      <w:pPr>
+        <w:pStyle w:val="Sansinterligne"/>
+        <w:rPr>
+          <w:b/>
+          <w:u w:val="single"/>
+        </w:rPr>
+      </w:pPr>
+    </w:p>
+    <w:p>
+      <w:pPr>
+        <w:pStyle w:val="Sansinterligne"/>
+        <w:jc w:val="both"/>
+      </w:pPr>
+      <w:r>
+        <w:t xml:space="preserve">Pour ce diagramme, on a décidé de le séparer en plusieurs parties pour permettre de traiter tous les cas </w:t>
+      </w:r>
+      <w:r>
+        <w:t>de figure durant l'exécution du programme.</w:t>
+      </w:r>
+      <w:r>
+        <w:t xml:space="preserve"> Nous avons utilisé le logiciel </w:t>
+      </w:r>
+      <w:proofErr w:type="spellStart"/>
+      <w:r>
+        <w:t>ArgoUML</w:t>
+      </w:r>
+      <w:proofErr w:type="spellEnd"/>
+      <w:r>
+        <w:t xml:space="preserve"> pour cette partie, le rendu n'est donc pas forcément optimal</w:t>
+      </w:r>
+      <w:r>
+        <w:t xml:space="preserve"> mais est lisible</w:t>
+      </w:r>
+      <w:r>
+        <w:t>.</w:t>
+      </w:r>
+      <w:r>
+        <w:t xml:space="preserve"> On a choisi de faire apparaitre Utilisateur qui diffère donc du joueur pour </w:t>
+      </w:r>
+      <w:r>
+        <w:t>mettre en avant</w:t>
+      </w:r>
+      <w:r>
+        <w:t xml:space="preserve"> l'utilisateur humain qui contrôle le joueur du plateau de jeu.</w:t>
+      </w:r>
+      <w:r>
+        <w:t xml:space="preserve"> On a donc:</w:t>
+      </w:r>
+    </w:p>
+    <w:p>
+      <w:pPr>
+        <w:pStyle w:val="Sansinterligne"/>
+      </w:pPr>
+    </w:p>
+    <w:p>
+      <w:pPr>
+        <w:rPr>
+          <w:b/>
+          <w:u w:val="single"/>
+        </w:rPr>
+      </w:pPr>
+      <w:r>
+        <w:rPr>
+          <w:b/>
+          <w:u w:val="single"/>
+        </w:rPr>
+        <w:br w:type="page"/>
+      </w:r>
+    </w:p>
+    <w:p>
+      <w:pPr>
+        <w:pStyle w:val="Sansinterligne"/>
+        <w:rPr>
+          <w:b/>
+          <w:u w:val="single"/>
+        </w:rPr>
+      </w:pPr>
+      <w:r>
+        <w:rPr>
+          <w:b/>
+          <w:u w:val="single"/>
+        </w:rPr>
         <w:lastRenderedPageBreak/>
-        <w:t>Diagramme de séquence:</w:t>
-      </w:r>
-    </w:p>
-    <w:p>
-      <w:pPr>
-        <w:pStyle w:val="Sansinterligne"/>
-        <w:rPr>
-          <w:b/>
-          <w:u w:val="single"/>
-        </w:rPr>
-      </w:pPr>
-    </w:p>
-    <w:p>
-      <w:pPr>
-        <w:pStyle w:val="Sansinterligne"/>
-      </w:pPr>
-      <w:r>
-        <w:t xml:space="preserve">Pour ce diagramme, on a décidé de le séparer en plusieurs parties pour permettre de traiter tous les cas </w:t>
-      </w:r>
-      <w:r>
-        <w:t>de figure durant l'exécution du programme.</w:t>
-      </w:r>
-      <w:r>
-        <w:t xml:space="preserve"> Nous avons utilisé le logiciel ArgoUML pour cette partie, le rendu n'est donc pas forcément optimal</w:t>
-      </w:r>
-      <w:r>
-        <w:t xml:space="preserve"> mais est lisible</w:t>
-      </w:r>
-      <w:r>
-        <w:t>.</w:t>
-      </w:r>
-      <w:r>
-        <w:t xml:space="preserve"> On a choisi de faire apparaitre Utilisateur qui diffère donc du joueur pour </w:t>
-      </w:r>
-      <w:r>
-        <w:t>mettre en avant</w:t>
-      </w:r>
-      <w:r>
-        <w:t xml:space="preserve"> l'utilisateur humain qui contrôle le joueur du plateau de jeu.</w:t>
-      </w:r>
-      <w:r>
-        <w:t xml:space="preserve"> On a donc:</w:t>
-      </w:r>
-    </w:p>
-    <w:p>
-      <w:pPr>
-        <w:pStyle w:val="Sansinterligne"/>
-      </w:pPr>
-    </w:p>
-    <w:p>
-      <w:pPr>
-        <w:pStyle w:val="Sansinterligne"/>
-        <w:rPr>
-          <w:b/>
-          <w:u w:val="single"/>
-        </w:rPr>
-      </w:pPr>
-      <w:r>
-        <w:rPr>
-          <w:b/>
-          <w:u w:val="single"/>
-        </w:rPr>
         <w:t>Partie:</w:t>
       </w:r>
     </w:p>
@@ -645,6 +700,7 @@
       <w:r>
         <w:rPr>
           <w:noProof/>
+          <w:lang w:eastAsia="fr-FR"/>
         </w:rPr>
         <w:drawing>
           <wp:inline distT="0" distB="0" distL="0" distR="0">
@@ -662,7 +718,7 @@
                     <pic:cNvPicPr/>
                   </pic:nvPicPr>
                   <pic:blipFill>
-                    <a:blip r:embed="rId8"/>
+                    <a:blip r:embed="rId9" cstate="print"/>
                     <a:stretch>
                       <a:fillRect/>
                     </a:stretch>
@@ -731,6 +787,7 @@
           <w:b/>
           <w:noProof/>
           <w:u w:val="single"/>
+          <w:lang w:eastAsia="fr-FR"/>
         </w:rPr>
         <w:drawing>
           <wp:inline distT="0" distB="0" distL="0" distR="0">
@@ -748,7 +805,7 @@
                     <pic:cNvPicPr/>
                   </pic:nvPicPr>
                   <pic:blipFill>
-                    <a:blip r:embed="rId9"/>
+                    <a:blip r:embed="rId10" cstate="print"/>
                     <a:stretch>
                       <a:fillRect/>
                     </a:stretch>
@@ -815,6 +872,7 @@
         <w:rPr>
           <w:noProof/>
           <w:u w:val="single"/>
+          <w:lang w:eastAsia="fr-FR"/>
         </w:rPr>
         <w:drawing>
           <wp:inline distT="0" distB="0" distL="0" distR="0">
@@ -832,7 +890,7 @@
                     <pic:cNvPicPr/>
                   </pic:nvPicPr>
                   <pic:blipFill>
-                    <a:blip r:embed="rId10"/>
+                    <a:blip r:embed="rId11" cstate="print"/>
                     <a:stretch>
                       <a:fillRect/>
                     </a:stretch>
@@ -855,17 +913,33 @@
     </w:p>
     <w:p>
       <w:pPr>
-        <w:pStyle w:val="Sansinterligne"/>
-        <w:rPr>
-          <w:b/>
-          <w:u w:val="single"/>
-        </w:rPr>
-      </w:pPr>
-      <w:r>
-        <w:rPr>
-          <w:b/>
-          <w:u w:val="single"/>
-        </w:rPr>
+        <w:rPr>
+          <w:b/>
+          <w:u w:val="single"/>
+        </w:rPr>
+      </w:pPr>
+      <w:r>
+        <w:rPr>
+          <w:b/>
+          <w:u w:val="single"/>
+        </w:rPr>
+        <w:br w:type="page"/>
+      </w:r>
+    </w:p>
+    <w:p>
+      <w:pPr>
+        <w:pStyle w:val="Sansinterligne"/>
+        <w:rPr>
+          <w:b/>
+          <w:u w:val="single"/>
+        </w:rPr>
+      </w:pPr>
+      <w:r>
+        <w:rPr>
+          <w:b/>
+          <w:u w:val="single"/>
+        </w:rPr>
+        <w:lastRenderedPageBreak/>
         <w:t xml:space="preserve">- </w:t>
       </w:r>
       <w:r>
@@ -888,6 +962,7 @@
       <w:r>
         <w:rPr>
           <w:noProof/>
+          <w:lang w:eastAsia="fr-FR"/>
         </w:rPr>
         <w:drawing>
           <wp:inline distT="0" distB="0" distL="0" distR="0">
@@ -905,7 +980,7 @@
                     <pic:cNvPicPr/>
                   </pic:nvPicPr>
                   <pic:blipFill>
-                    <a:blip r:embed="rId11"/>
+                    <a:blip r:embed="rId12" cstate="print"/>
                     <a:stretch>
                       <a:fillRect/>
                     </a:stretch>
@@ -960,6 +1035,7 @@
           <w:b/>
           <w:noProof/>
           <w:u w:val="single"/>
+          <w:lang w:eastAsia="fr-FR"/>
         </w:rPr>
         <w:drawing>
           <wp:anchor distT="0" distB="0" distL="114300" distR="114300" simplePos="0" relativeHeight="251658240" behindDoc="0" locked="0" layoutInCell="1" allowOverlap="1">
@@ -985,7 +1061,7 @@
                     <pic:cNvPicPr/>
                   </pic:nvPicPr>
                   <pic:blipFill>
-                    <a:blip r:embed="rId12"/>
+                    <a:blip r:embed="rId13" cstate="print"/>
                     <a:stretch>
                       <a:fillRect/>
                     </a:stretch>
@@ -1240,6 +1316,7 @@
       <w:r>
         <w:rPr>
           <w:noProof/>
+          <w:lang w:eastAsia="fr-FR"/>
         </w:rPr>
         <w:drawing>
           <wp:anchor distT="0" distB="0" distL="114300" distR="114300" simplePos="0" relativeHeight="251659264" behindDoc="0" locked="0" layoutInCell="1" allowOverlap="1">
@@ -1265,7 +1342,7 @@
                     <pic:cNvPicPr/>
                   </pic:nvPicPr>
                   <pic:blipFill>
-                    <a:blip r:embed="rId13"/>
+                    <a:blip r:embed="rId14" cstate="print"/>
                     <a:stretch>
                       <a:fillRect/>
                     </a:stretch>
@@ -1363,6 +1440,7 @@
           <w:b/>
           <w:u w:val="single"/>
         </w:rPr>
+        <w:lastRenderedPageBreak/>
         <w:t>Passage en déclin:</w:t>
       </w:r>
     </w:p>
@@ -1379,8 +1457,8 @@
           <w:b/>
           <w:noProof/>
           <w:u w:val="single"/>
-        </w:rPr>
-        <w:lastRenderedPageBreak/>
+          <w:lang w:eastAsia="fr-FR"/>
+        </w:rPr>
         <w:drawing>
           <wp:anchor distT="0" distB="0" distL="114300" distR="114300" simplePos="0" relativeHeight="251660288" behindDoc="0" locked="0" layoutInCell="1" allowOverlap="1">
             <wp:simplePos x="0" y="0"/>
@@ -1405,7 +1483,7 @@
                     <pic:cNvPicPr/>
                   </pic:nvPicPr>
                   <pic:blipFill>
-                    <a:blip r:embed="rId14"/>
+                    <a:blip r:embed="rId15" cstate="print"/>
                     <a:stretch>
                       <a:fillRect/>
                     </a:stretch>
@@ -1579,6 +1657,7 @@
           <w:b/>
           <w:noProof/>
           <w:u w:val="single"/>
+          <w:lang w:eastAsia="fr-FR"/>
         </w:rPr>
         <w:drawing>
           <wp:anchor distT="0" distB="0" distL="114300" distR="114300" simplePos="0" relativeHeight="251661312" behindDoc="0" locked="0" layoutInCell="1" allowOverlap="1">
@@ -1606,7 +1685,7 @@
                     </pic:cNvPicPr>
                   </pic:nvPicPr>
                   <pic:blipFill>
-                    <a:blip r:embed="rId15"/>
+                    <a:blip r:embed="rId16" cstate="print"/>
                     <a:srcRect/>
                     <a:stretch>
                       <a:fillRect/>
@@ -1966,6 +2045,7 @@
           <w:b/>
           <w:u w:val="single"/>
         </w:rPr>
+        <w:lastRenderedPageBreak/>
         <w:t xml:space="preserve">Déploiement: </w:t>
       </w:r>
     </w:p>
@@ -1991,6 +2071,7 @@
           <w:b/>
           <w:noProof/>
           <w:u w:val="single"/>
+          <w:lang w:eastAsia="fr-FR"/>
         </w:rPr>
         <w:drawing>
           <wp:anchor distT="0" distB="0" distL="114300" distR="114300" simplePos="0" relativeHeight="251662336" behindDoc="0" locked="0" layoutInCell="1" allowOverlap="1">
@@ -2016,7 +2097,7 @@
                     <pic:cNvPicPr/>
                   </pic:nvPicPr>
                   <pic:blipFill>
-                    <a:blip r:embed="rId16"/>
+                    <a:blip r:embed="rId17" cstate="print"/>
                     <a:stretch>
                       <a:fillRect/>
                     </a:stretch>
@@ -2292,6 +2373,7 @@
           <w:sz w:val="28"/>
           <w:szCs w:val="28"/>
           <w:u w:val="single"/>
+          <w:lang w:eastAsia="fr-FR"/>
         </w:rPr>
         <w:drawing>
           <wp:inline distT="0" distB="0" distL="0" distR="0">
@@ -2309,7 +2391,7 @@
                     <pic:cNvPicPr/>
                   </pic:nvPicPr>
                   <pic:blipFill>
-                    <a:blip r:embed="rId17"/>
+                    <a:blip r:embed="rId18" cstate="print"/>
                     <a:stretch>
                       <a:fillRect/>
                     </a:stretch>
@@ -2335,49 +2417,50 @@
         <w:pStyle w:val="Sansinterligne"/>
         <w:rPr>
           <w:b/>
+          <w:sz w:val="40"/>
+          <w:szCs w:val="40"/>
+          <w:u w:val="single"/>
+        </w:rPr>
+      </w:pPr>
+      <w:r>
+        <w:rPr>
+          <w:b/>
+          <w:sz w:val="40"/>
+          <w:szCs w:val="40"/>
+          <w:u w:val="single"/>
+        </w:rPr>
+        <w:lastRenderedPageBreak/>
+        <w:t>Partie 2 - Explication</w:t>
+      </w:r>
+      <w:r>
+        <w:rPr>
+          <w:b/>
+          <w:sz w:val="40"/>
+          <w:szCs w:val="40"/>
+          <w:u w:val="single"/>
+        </w:rPr>
+        <w:t>s</w:t>
+      </w:r>
+      <w:r>
+        <w:rPr>
+          <w:b/>
+          <w:sz w:val="40"/>
+          <w:szCs w:val="40"/>
+          <w:u w:val="single"/>
+        </w:rPr>
+        <w:t xml:space="preserve"> de nos choix</w:t>
+      </w:r>
+    </w:p>
+    <w:p>
+      <w:pPr>
+        <w:pStyle w:val="Sansinterligne"/>
+        <w:rPr>
+          <w:b/>
           <w:sz w:val="28"/>
           <w:szCs w:val="28"/>
           <w:u w:val="single"/>
         </w:rPr>
       </w:pPr>
-      <w:r>
-        <w:rPr>
-          <w:b/>
-          <w:sz w:val="28"/>
-          <w:szCs w:val="28"/>
-          <w:u w:val="single"/>
-        </w:rPr>
-        <w:t>Partie 2 - Explication</w:t>
-      </w:r>
-      <w:r>
-        <w:rPr>
-          <w:b/>
-          <w:sz w:val="28"/>
-          <w:szCs w:val="28"/>
-          <w:u w:val="single"/>
-        </w:rPr>
-        <w:t>s</w:t>
-      </w:r>
-      <w:r>
-        <w:rPr>
-          <w:b/>
-          <w:sz w:val="28"/>
-          <w:szCs w:val="28"/>
-          <w:u w:val="single"/>
-        </w:rPr>
-        <w:t xml:space="preserve"> de nos choix</w:t>
-      </w:r>
-    </w:p>
-    <w:p>
-      <w:pPr>
-        <w:pStyle w:val="Sansinterligne"/>
-        <w:rPr>
-          <w:b/>
-          <w:sz w:val="28"/>
-          <w:szCs w:val="28"/>
-          <w:u w:val="single"/>
-        </w:rPr>
-      </w:pPr>
     </w:p>
     <w:p>
       <w:pPr>
@@ -2424,6 +2507,7 @@
           <w:b/>
           <w:noProof/>
           <w:u w:val="single"/>
+          <w:lang w:eastAsia="fr-FR"/>
         </w:rPr>
         <w:drawing>
           <wp:inline distT="0" distB="0" distL="0" distR="0">
@@ -2441,7 +2525,7 @@
                     <pic:cNvPicPr/>
                   </pic:nvPicPr>
                   <pic:blipFill>
-                    <a:blip r:embed="rId18"/>
+                    <a:blip r:embed="rId19" cstate="print"/>
                     <a:stretch>
                       <a:fillRect/>
                     </a:stretch>
@@ -2470,6 +2554,7 @@
     <w:p>
       <w:pPr>
         <w:pStyle w:val="Sansinterligne"/>
+        <w:jc w:val="both"/>
       </w:pPr>
       <w:r>
         <w:t>Voici l'état actuel de notre interface, elle n'est comme vous pouvez le voir pas terminée.</w:t>
@@ -2478,10 +2563,43 @@
         <w:t xml:space="preserve"> Une seule carte est disponible pour le moment. </w:t>
       </w:r>
       <w:r>
-        <w:t xml:space="preserve"> Nous avons décidé en premier lieu de se concentrer sur le model et le rendre opérationnel au détriment de l'interface.</w:t>
-      </w:r>
-      <w:r>
-        <w:t xml:space="preserve"> On peut tout de même jouer mais cela n'est juste pas facilement compréhensible pour l'instant.</w:t>
+        <w:t xml:space="preserve"> Nous av</w:t>
+      </w:r>
+      <w:r>
+        <w:t>ons décidé en premier lieu de nous concentrer sur le modèle</w:t>
+      </w:r>
+      <w:r>
+        <w:t xml:space="preserve"> et </w:t>
+      </w:r>
+      <w:r>
+        <w:t xml:space="preserve">de </w:t>
+      </w:r>
+      <w:r>
+        <w:t xml:space="preserve">le rendre opérationnel </w:t>
+      </w:r>
+      <w:r>
+        <w:t>avant de travailler sur l’interface</w:t>
+      </w:r>
+      <w:r>
+        <w:t>.</w:t>
+      </w:r>
+      <w:r>
+        <w:t xml:space="preserve"> On peut tout de même jouer mais cela n'est pas facilement compréhensible pour l'instant</w:t>
+      </w:r>
+      <w:r>
+        <w:t xml:space="preserve"> car l’interface est encore incomplète</w:t>
+      </w:r>
+      <w:r>
+        <w:t>.</w:t>
+      </w:r>
+    </w:p>
+    <w:p>
+      <w:pPr>
+        <w:pStyle w:val="Sansinterligne"/>
+        <w:jc w:val="both"/>
+      </w:pPr>
+      <w:r>
+        <w:t>Nous avons essayé d’appliquer le modèle MVC comme conseillé en cours, cependant la séparation entre vue et contrôleur nous semble assez floue avec Swing. Nous somme donc plus proche d’un modèle « Modèle – Interface ».</w:t>
       </w:r>
     </w:p>
     <w:p>
@@ -2517,24 +2635,34 @@
     <w:p>
       <w:pPr>
         <w:pStyle w:val="Sansinterligne"/>
-      </w:pPr>
-      <w:r>
-        <w:t>Ici, nous allons détaillé</w:t>
-      </w:r>
-      <w:r>
-        <w:t xml:space="preserve"> le diagramme de classe.</w:t>
-      </w:r>
-    </w:p>
-    <w:p>
-      <w:pPr>
-        <w:pStyle w:val="Sansinterligne"/>
+        <w:jc w:val="both"/>
+      </w:pPr>
+      <w:r>
+        <w:t>Ici, nous allons détailler</w:t>
+      </w:r>
+      <w:r>
+        <w:t xml:space="preserve"> le diagramme de classe</w:t>
+      </w:r>
+      <w:r>
+        <w:t>s</w:t>
+      </w:r>
+      <w:r>
+        <w:t>.</w:t>
+      </w:r>
+    </w:p>
+    <w:p>
+      <w:pPr>
+        <w:pStyle w:val="Sansinterligne"/>
+        <w:jc w:val="both"/>
       </w:pPr>
       <w:r>
         <w:t xml:space="preserve">Nous avons réfléchi pour rendre le modèle le plus simple et logique possible. Nous avons donc une classe principale Game qui possède les classes Bank, Player et </w:t>
       </w:r>
+      <w:proofErr w:type="spellStart"/>
       <w:r>
         <w:t>Map</w:t>
       </w:r>
+      <w:proofErr w:type="spellEnd"/>
       <w:r>
         <w:t xml:space="preserve">. </w:t>
       </w:r>
@@ -2542,10 +2670,16 @@
     <w:p>
       <w:pPr>
         <w:pStyle w:val="Sansinterligne"/>
-      </w:pPr>
-      <w:r>
-        <w:t>La classe Bank génère aléatoirement une liste de Tribe</w:t>
-      </w:r>
+        <w:jc w:val="both"/>
+      </w:pPr>
+      <w:r>
+        <w:t xml:space="preserve">La classe Bank génère aléatoirement une liste de </w:t>
+      </w:r>
+      <w:proofErr w:type="spellStart"/>
+      <w:r>
+        <w:t>Tribe</w:t>
+      </w:r>
+      <w:proofErr w:type="spellEnd"/>
       <w:r>
         <w:t xml:space="preserve"> qui </w:t>
       </w:r>
@@ -2553,7 +2687,29 @@
         <w:t>est la com</w:t>
       </w:r>
       <w:r>
-        <w:t>binaison de Power et Population. Cela permet d'avoir accès directement aux choix possibles de tribu pour l'utilisateur. Comme vous pouvez le voir sur le diagramme, on utilise un Listener qui nous permet de faire le lien entre Map et Bank pour gérer l'accessibilité des populations et des pouvoirs</w:t>
+        <w:t>binaison de Power et Population. Cela permet d'avoir accès directement aux choix possibles de tribu</w:t>
+      </w:r>
+      <w:r>
+        <w:t xml:space="preserve"> (association peuple/pouvoir)</w:t>
+      </w:r>
+      <w:r>
+        <w:t xml:space="preserve"> pour l'utilisateur. Comme vous pouvez le voir sur le diagramme, on utilise un </w:t>
+      </w:r>
+      <w:proofErr w:type="spellStart"/>
+      <w:r>
+        <w:t>Listener</w:t>
+      </w:r>
+      <w:proofErr w:type="spellEnd"/>
+      <w:r>
+        <w:t xml:space="preserve"> qui nous permet de faire le lien entre </w:t>
+      </w:r>
+      <w:proofErr w:type="spellStart"/>
+      <w:r>
+        <w:t>Map</w:t>
+      </w:r>
+      <w:proofErr w:type="spellEnd"/>
+      <w:r>
+        <w:t xml:space="preserve"> et Bank pour gérer l'accessibilité des populations et des pouvoirs</w:t>
       </w:r>
       <w:r>
         <w:t xml:space="preserve"> quand les tribus disparaissent de la carte</w:t>
@@ -2565,6 +2721,7 @@
     <w:p>
       <w:pPr>
         <w:pStyle w:val="Sansinterligne"/>
+        <w:jc w:val="both"/>
       </w:pPr>
       <w:r>
         <w:t>La classe Player gère presque toute la partie du jeu de conquête</w:t>
@@ -2588,6 +2745,7 @@
     <w:p>
       <w:pPr>
         <w:pStyle w:val="Sansinterligne"/>
+        <w:jc w:val="both"/>
       </w:pPr>
       <w:r>
         <w:t>On garde aussi la liste des terrains occupés (Land) pour respecter les règles du jeu, l'utilisateur pouvant se tromper</w:t>
@@ -2599,13 +2757,16 @@
     <w:p>
       <w:pPr>
         <w:pStyle w:val="Sansinterligne"/>
-      </w:pPr>
-    </w:p>
-    <w:p>
-      <w:pPr>
-        <w:pStyle w:val="Sansinterligne"/>
-      </w:pPr>
-      <w:r>
+        <w:jc w:val="both"/>
+      </w:pPr>
+    </w:p>
+    <w:p>
+      <w:pPr>
+        <w:pStyle w:val="Sansinterligne"/>
+        <w:jc w:val="both"/>
+      </w:pPr>
+      <w:r>
+        <w:lastRenderedPageBreak/>
         <w:t>On respecte donc le cahier des charges du jeu. Nous allons maintenant voir quels sont les changements apportés pour intégrer le monde de l'UTBM.</w:t>
       </w:r>
     </w:p>
@@ -2637,387 +2798,525 @@
           <w:b/>
           <w:u w:val="single"/>
         </w:rPr>
+        <w:t>3-UTBM</w:t>
+      </w:r>
+    </w:p>
+    <w:p>
+      <w:pPr>
+        <w:pStyle w:val="Sansinterligne"/>
+        <w:rPr>
+          <w:b/>
+          <w:u w:val="single"/>
+        </w:rPr>
+      </w:pPr>
+    </w:p>
+    <w:p>
+      <w:pPr>
+        <w:pStyle w:val="Sansinterligne"/>
+        <w:jc w:val="both"/>
+      </w:pPr>
+      <w:r>
+        <w:t xml:space="preserve">Même si le fond reste le même le jeu est d'un tout autre horizon que </w:t>
+      </w:r>
+      <w:proofErr w:type="spellStart"/>
+      <w:r>
+        <w:t>SmallWorld</w:t>
+      </w:r>
+      <w:proofErr w:type="spellEnd"/>
+      <w:r>
+        <w:t>. En effet, les terrains sur la carte et les peuples disponibles en jeu sont tirés de notre école.</w:t>
+      </w:r>
+      <w:r>
+        <w:t xml:space="preserve"> On a donc comme peuple:</w:t>
+      </w:r>
+    </w:p>
+    <w:p>
+      <w:pPr>
+        <w:pStyle w:val="Sansinterligne"/>
+        <w:jc w:val="both"/>
+      </w:pPr>
+    </w:p>
+    <w:p>
+      <w:pPr>
+        <w:pStyle w:val="Sansinterligne"/>
+        <w:jc w:val="both"/>
+      </w:pPr>
+      <w:r>
+        <w:rPr>
+          <w:u w:val="single"/>
+        </w:rPr>
+        <w:t>Professeurs</w:t>
+      </w:r>
+      <w:r>
+        <w:t>:</w:t>
+      </w:r>
+      <w:r>
+        <w:t xml:space="preserve"> Leur connaissance du terrain leur permet d'être plus efficaces pour se défendre. Il faut une unité de plus pour les attaquer.</w:t>
+      </w:r>
+    </w:p>
+    <w:p>
+      <w:pPr>
+        <w:pStyle w:val="Sansinterligne"/>
+        <w:jc w:val="both"/>
+      </w:pPr>
+    </w:p>
+    <w:p>
+      <w:pPr>
+        <w:pStyle w:val="Sansinterligne"/>
+        <w:jc w:val="both"/>
+      </w:pPr>
+      <w:r>
+        <w:rPr>
+          <w:u w:val="single"/>
+        </w:rPr>
+        <w:t>Doctorants</w:t>
+      </w:r>
+      <w:r>
+        <w:rPr>
+          <w:u w:val="single"/>
+        </w:rPr>
+        <w:t>:</w:t>
+      </w:r>
+      <w:r>
+        <w:t xml:space="preserve"> Etant</w:t>
+      </w:r>
+      <w:r>
+        <w:t xml:space="preserve"> d'une grande capacité d'adaptation ils peuvent attaquer les laboratoires avec une unité de moins.</w:t>
+      </w:r>
+    </w:p>
+    <w:p>
+      <w:pPr>
+        <w:pStyle w:val="Sansinterligne"/>
+        <w:jc w:val="both"/>
+      </w:pPr>
+    </w:p>
+    <w:p>
+      <w:pPr>
+        <w:pStyle w:val="Sansinterligne"/>
+        <w:jc w:val="both"/>
+      </w:pPr>
+      <w:r>
+        <w:rPr>
+          <w:u w:val="single"/>
+        </w:rPr>
+        <w:t>GI:</w:t>
+      </w:r>
+      <w:r>
+        <w:t xml:space="preserve"> Leur envie de s'établir sur un ordinateur est tellement grande que leur combativité en est stimulée, ils ont besoin d'une unité en moins pour attaquer les salles GI.</w:t>
+      </w:r>
+    </w:p>
+    <w:p>
+      <w:pPr>
+        <w:pStyle w:val="Sansinterligne"/>
+        <w:jc w:val="both"/>
+      </w:pPr>
+    </w:p>
+    <w:p>
+      <w:pPr>
+        <w:pStyle w:val="Sansinterligne"/>
+        <w:jc w:val="both"/>
+      </w:pPr>
+      <w:r>
+        <w:rPr>
+          <w:u w:val="single"/>
+        </w:rPr>
+        <w:t>EDIM:</w:t>
+      </w:r>
+      <w:r>
+        <w:t xml:space="preserve"> Leur charme absolu leur permet de rendre inutile un défenseur adverse lors d'une attaque de terrain.</w:t>
+      </w:r>
+    </w:p>
+    <w:p>
+      <w:pPr>
+        <w:pStyle w:val="Sansinterligne"/>
+        <w:jc w:val="both"/>
+        <w:rPr>
+          <w:u w:val="single"/>
+        </w:rPr>
+      </w:pPr>
+    </w:p>
+    <w:p>
+      <w:pPr>
+        <w:pStyle w:val="Sansinterligne"/>
+        <w:jc w:val="both"/>
+      </w:pPr>
+      <w:r>
+        <w:rPr>
+          <w:u w:val="single"/>
+        </w:rPr>
+        <w:t>E:</w:t>
+      </w:r>
+      <w:r>
+        <w:t xml:space="preserve"> Leur rapidité à juger leurs ennemis leur permet de se replier rapidement, ils ne perdent pas de troupe quand ils perdent un terrain.</w:t>
+      </w:r>
+    </w:p>
+    <w:p>
+      <w:pPr>
+        <w:pStyle w:val="Sansinterligne"/>
+        <w:jc w:val="both"/>
+      </w:pPr>
+    </w:p>
+    <w:p>
+      <w:pPr>
+        <w:pStyle w:val="Sansinterligne"/>
+        <w:jc w:val="both"/>
+      </w:pPr>
+      <w:r>
+        <w:rPr>
+          <w:u w:val="single"/>
+        </w:rPr>
+        <w:t>IMSI</w:t>
+      </w:r>
+      <w:r>
+        <w:t>: Leur habileté à s'installer la où on les attend le moins leur assurent un point de victoire en plus pour chaque terrain couloir possédé.</w:t>
+      </w:r>
+    </w:p>
+    <w:p>
+      <w:pPr>
+        <w:pStyle w:val="Sansinterligne"/>
+        <w:jc w:val="both"/>
+      </w:pPr>
+    </w:p>
+    <w:p>
+      <w:pPr>
+        <w:pStyle w:val="Sansinterligne"/>
+        <w:jc w:val="both"/>
+      </w:pPr>
+      <w:r>
+        <w:rPr>
+          <w:u w:val="single"/>
+        </w:rPr>
+        <w:t>GMC</w:t>
+      </w:r>
+      <w:r>
+        <w:t>: Ayant besoin des GI pour leurs travaux, ce peuple ne peut pas les attaquer.</w:t>
+      </w:r>
+    </w:p>
+    <w:p>
+      <w:pPr>
+        <w:pStyle w:val="Sansinterligne"/>
+        <w:jc w:val="both"/>
+      </w:pPr>
+    </w:p>
+    <w:p>
+      <w:pPr>
+        <w:pStyle w:val="Sansinterligne"/>
+        <w:jc w:val="both"/>
+      </w:pPr>
+      <w:r>
+        <w:rPr>
+          <w:u w:val="single"/>
+        </w:rPr>
+        <w:t>TC</w:t>
+      </w:r>
+      <w:r>
+        <w:t>: Leurs examens pour devenir soldat sont tellement éprouvants qu'une unité est réorientée à chaque tour.</w:t>
+      </w:r>
+    </w:p>
+    <w:p>
+      <w:pPr>
+        <w:pStyle w:val="Sansinterligne"/>
+        <w:jc w:val="both"/>
+      </w:pPr>
+    </w:p>
+    <w:p>
+      <w:pPr>
+        <w:pStyle w:val="Sansinterligne"/>
+        <w:jc w:val="both"/>
+      </w:pPr>
+      <w:r>
+        <w:rPr>
+          <w:u w:val="single"/>
+        </w:rPr>
+        <w:t>IUT:</w:t>
+      </w:r>
+      <w:r>
+        <w:t xml:space="preserve"> La chance ne leur est pas permise, ils ne peuvent donc pas compter sur des renforts supplémentaires.</w:t>
+      </w:r>
+    </w:p>
+    <w:p>
+      <w:pPr>
+        <w:pStyle w:val="Sansinterligne"/>
+        <w:jc w:val="both"/>
+      </w:pPr>
+    </w:p>
+    <w:p>
+      <w:pPr>
+        <w:pStyle w:val="Sansinterligne"/>
+        <w:jc w:val="both"/>
+      </w:pPr>
+      <w:r>
+        <w:rPr>
+          <w:u w:val="single"/>
+        </w:rPr>
+        <w:t>Groupe</w:t>
+      </w:r>
+      <w:r>
+        <w:rPr>
+          <w:u w:val="single"/>
+        </w:rPr>
+        <w:t xml:space="preserve"> </w:t>
+      </w:r>
+      <w:r>
+        <w:rPr>
+          <w:u w:val="single"/>
+        </w:rPr>
+        <w:t>ISO</w:t>
+      </w:r>
+      <w:r>
+        <w:t>: D'une grande soif de savoir, ils attaquent seulement les salles de cours.</w:t>
+      </w:r>
+    </w:p>
+    <w:p>
+      <w:pPr>
+        <w:pStyle w:val="Sansinterligne"/>
+        <w:jc w:val="both"/>
+        <w:rPr>
+          <w:u w:val="single"/>
+        </w:rPr>
+      </w:pPr>
+    </w:p>
+    <w:p>
+      <w:pPr>
+        <w:pStyle w:val="Sansinterligne"/>
+        <w:jc w:val="both"/>
+      </w:pPr>
+      <w:r>
+        <w:rPr>
+          <w:u w:val="single"/>
+        </w:rPr>
+        <w:t>Anciens:</w:t>
+      </w:r>
+      <w:r>
+        <w:t xml:space="preserve"> Il faut une unité en plus pour pouvoir les attaquer étant donné leur violence sans égal.</w:t>
+      </w:r>
+    </w:p>
+    <w:p>
+      <w:pPr>
+        <w:pStyle w:val="Sansinterligne"/>
+        <w:jc w:val="both"/>
+      </w:pPr>
+    </w:p>
+    <w:p>
+      <w:pPr>
+        <w:pStyle w:val="Sansinterligne"/>
+        <w:jc w:val="both"/>
+      </w:pPr>
+      <w:r>
+        <w:rPr>
+          <w:u w:val="single"/>
+        </w:rPr>
+        <w:t>Personnels administratifs</w:t>
+      </w:r>
+      <w:r>
+        <w:t>:</w:t>
+      </w:r>
+      <w:r>
+        <w:t xml:space="preserve"> Etant donné qu'ils possèdent un </w:t>
+      </w:r>
+      <w:proofErr w:type="spellStart"/>
+      <w:r>
+        <w:t>pass</w:t>
+      </w:r>
+      <w:proofErr w:type="spellEnd"/>
+      <w:r>
+        <w:t xml:space="preserve"> très efficace, ils peuvent s'établir n'importe où.</w:t>
+      </w:r>
+    </w:p>
+    <w:p>
+      <w:pPr>
+        <w:pStyle w:val="Sansinterligne"/>
+        <w:jc w:val="both"/>
+      </w:pPr>
+    </w:p>
+    <w:p>
+      <w:pPr>
+        <w:pStyle w:val="Sansinterligne"/>
+        <w:jc w:val="both"/>
+      </w:pPr>
+      <w:r>
+        <w:t>Pour les pouvoirs nous avons retenu:</w:t>
+      </w:r>
+      <w:r>
+        <w:t xml:space="preserve">  </w:t>
+      </w:r>
+    </w:p>
+    <w:p>
+      <w:pPr>
+        <w:pStyle w:val="Sansinterligne"/>
+        <w:jc w:val="both"/>
+      </w:pPr>
+    </w:p>
+    <w:p>
+      <w:pPr>
+        <w:pStyle w:val="Sansinterligne"/>
+        <w:jc w:val="both"/>
+      </w:pPr>
+      <w:r>
+        <w:rPr>
+          <w:u w:val="single"/>
+        </w:rPr>
+        <w:t>Intellos:</w:t>
+      </w:r>
+      <w:r>
+        <w:t xml:space="preserve"> +1 point de victoire bonus si la tribu est </w:t>
+      </w:r>
+      <w:r>
+        <w:t>installée</w:t>
+      </w:r>
+      <w:r>
+        <w:t xml:space="preserve"> dans la bibliothèque</w:t>
+      </w:r>
+    </w:p>
+    <w:p>
+      <w:pPr>
+        <w:pStyle w:val="Sansinterligne"/>
+        <w:jc w:val="both"/>
+      </w:pPr>
+    </w:p>
+    <w:p>
+      <w:pPr>
+        <w:pStyle w:val="Sansinterligne"/>
+        <w:jc w:val="both"/>
+      </w:pPr>
+      <w:r>
+        <w:rPr>
+          <w:u w:val="single"/>
+        </w:rPr>
+        <w:t>Fêtard</w:t>
+      </w:r>
+      <w:r>
+        <w:t>:</w:t>
+      </w:r>
+      <w:r>
+        <w:t xml:space="preserve"> +4 points de victoire si le foyer est possédé par la tribu</w:t>
+      </w:r>
+    </w:p>
+    <w:p>
+      <w:pPr>
+        <w:pStyle w:val="Sansinterligne"/>
+        <w:jc w:val="both"/>
+      </w:pPr>
+    </w:p>
+    <w:p>
+      <w:pPr>
+        <w:pStyle w:val="Sansinterligne"/>
+        <w:jc w:val="both"/>
+      </w:pPr>
+      <w:r>
+        <w:rPr>
+          <w:u w:val="single"/>
+        </w:rPr>
+        <w:t>Bourrés:</w:t>
+      </w:r>
+      <w:r>
+        <w:t xml:space="preserve"> La tribu a besoin d'une unité en plus pour attaquer mais lance le dé à chaque attaque</w:t>
+      </w:r>
+    </w:p>
+    <w:p>
+      <w:pPr>
+        <w:pStyle w:val="Sansinterligne"/>
+        <w:jc w:val="both"/>
+      </w:pPr>
+    </w:p>
+    <w:p>
+      <w:pPr>
+        <w:pStyle w:val="Sansinterligne"/>
+        <w:jc w:val="both"/>
+      </w:pPr>
+      <w:r>
+        <w:rPr>
+          <w:u w:val="single"/>
+        </w:rPr>
         <w:lastRenderedPageBreak/>
-        <w:t>3-UTBM</w:t>
-      </w:r>
-    </w:p>
-    <w:p>
-      <w:pPr>
-        <w:pStyle w:val="Sansinterligne"/>
-        <w:rPr>
-          <w:b/>
-          <w:u w:val="single"/>
-        </w:rPr>
-      </w:pPr>
-    </w:p>
-    <w:p>
-      <w:pPr>
-        <w:pStyle w:val="Sansinterligne"/>
-      </w:pPr>
-      <w:r>
-        <w:t>Même si le fond reste le même le jeu est d'un tout autre horizon que SmallWorld. En effet, les terrains sur la carte et les peuples disponibles en jeu sont tirés de notre école.</w:t>
-      </w:r>
-      <w:r>
-        <w:t xml:space="preserve"> On a donc comme peuple:</w:t>
-      </w:r>
-    </w:p>
-    <w:p>
-      <w:pPr>
-        <w:pStyle w:val="Sansinterligne"/>
-      </w:pPr>
-    </w:p>
-    <w:p>
-      <w:pPr>
-        <w:pStyle w:val="Sansinterligne"/>
-      </w:pPr>
-      <w:r>
-        <w:rPr>
-          <w:u w:val="single"/>
-        </w:rPr>
-        <w:t>Professeurs</w:t>
-      </w:r>
-      <w:r>
-        <w:t>:</w:t>
-      </w:r>
-      <w:r>
-        <w:t xml:space="preserve"> Leur connaissance du terrain leur permet d'être plus efficaces pour se défendre. Il faut une unité de plus pour les attaquer.</w:t>
-      </w:r>
-    </w:p>
-    <w:p>
-      <w:pPr>
-        <w:pStyle w:val="Sansinterligne"/>
-      </w:pPr>
-    </w:p>
-    <w:p>
-      <w:pPr>
-        <w:pStyle w:val="Sansinterligne"/>
-      </w:pPr>
-      <w:r>
-        <w:rPr>
-          <w:u w:val="single"/>
-        </w:rPr>
-        <w:t>Doctorants:</w:t>
-      </w:r>
-      <w:r>
-        <w:t xml:space="preserve">  Etant d'une grande capacité d'adaptation ils peuvent attaquer les laboratoires avec une unité de moins.</w:t>
-      </w:r>
-    </w:p>
-    <w:p>
-      <w:pPr>
-        <w:pStyle w:val="Sansinterligne"/>
-      </w:pPr>
-    </w:p>
-    <w:p>
-      <w:pPr>
-        <w:pStyle w:val="Sansinterligne"/>
-      </w:pPr>
-      <w:r>
-        <w:rPr>
-          <w:u w:val="single"/>
-        </w:rPr>
-        <w:t>GI:</w:t>
-      </w:r>
-      <w:r>
-        <w:t xml:space="preserve"> Leur envie de s'établir sur un ordinateur est tellement grande que leur combativité en est stimulée, ils ont besoin d'une unité en moins pour attaquer les salles GI.</w:t>
-      </w:r>
-    </w:p>
-    <w:p>
-      <w:pPr>
-        <w:pStyle w:val="Sansinterligne"/>
-      </w:pPr>
-    </w:p>
-    <w:p>
-      <w:pPr>
-        <w:pStyle w:val="Sansinterligne"/>
-      </w:pPr>
-      <w:r>
-        <w:rPr>
-          <w:u w:val="single"/>
-        </w:rPr>
-        <w:t>EDIM:</w:t>
-      </w:r>
-      <w:r>
-        <w:t xml:space="preserve"> Leur charme absolu leur permet de rendre inutile un défenseur adverse lors d'une attaque de terrain.</w:t>
-      </w:r>
-    </w:p>
-    <w:p>
-      <w:pPr>
-        <w:pStyle w:val="Sansinterligne"/>
-        <w:rPr>
-          <w:u w:val="single"/>
-        </w:rPr>
-      </w:pPr>
-    </w:p>
-    <w:p>
-      <w:pPr>
-        <w:pStyle w:val="Sansinterligne"/>
-      </w:pPr>
-      <w:r>
-        <w:rPr>
-          <w:u w:val="single"/>
-        </w:rPr>
-        <w:t>E:</w:t>
-      </w:r>
-      <w:r>
-        <w:t xml:space="preserve"> Leur rapidité à juger leurs ennemis leur permet de se replier rapidement, ils ne perdent pas de troupe quand ils perdent un terrain.</w:t>
-      </w:r>
-    </w:p>
-    <w:p>
-      <w:pPr>
-        <w:pStyle w:val="Sansinterligne"/>
-      </w:pPr>
-    </w:p>
-    <w:p>
-      <w:pPr>
-        <w:pStyle w:val="Sansinterligne"/>
-      </w:pPr>
-      <w:r>
-        <w:rPr>
-          <w:u w:val="single"/>
-        </w:rPr>
-        <w:t>IMSI</w:t>
-      </w:r>
-      <w:r>
-        <w:t>: Leur habileté à s'installer la où on les attend le moins leur assurent un point de victoire en plus pour chaque terrain couloir possédé.</w:t>
-      </w:r>
-    </w:p>
-    <w:p>
-      <w:pPr>
-        <w:pStyle w:val="Sansinterligne"/>
-      </w:pPr>
-    </w:p>
-    <w:p>
-      <w:pPr>
-        <w:pStyle w:val="Sansinterligne"/>
-      </w:pPr>
-      <w:r>
-        <w:rPr>
-          <w:u w:val="single"/>
-        </w:rPr>
-        <w:t>GMC</w:t>
-      </w:r>
-      <w:r>
-        <w:t>: Ayant besoin des GI pour leurs travaux, ce peuple ne peut pas les attaquer.</w:t>
-      </w:r>
-    </w:p>
-    <w:p>
-      <w:pPr>
-        <w:pStyle w:val="Sansinterligne"/>
-      </w:pPr>
-    </w:p>
-    <w:p>
-      <w:pPr>
-        <w:pStyle w:val="Sansinterligne"/>
-      </w:pPr>
-      <w:r>
-        <w:rPr>
-          <w:u w:val="single"/>
-        </w:rPr>
-        <w:t>TC</w:t>
-      </w:r>
-      <w:r>
-        <w:t>: Leurs examens pour devenir soldat sont tellement éprouvants qu'une unité est réorientée à chaque tour.</w:t>
-      </w:r>
-    </w:p>
-    <w:p>
-      <w:pPr>
-        <w:pStyle w:val="Sansinterligne"/>
-      </w:pPr>
-    </w:p>
-    <w:p>
-      <w:pPr>
-        <w:pStyle w:val="Sansinterligne"/>
-      </w:pPr>
-      <w:r>
-        <w:rPr>
-          <w:u w:val="single"/>
-        </w:rPr>
-        <w:t>IUT:</w:t>
-      </w:r>
-      <w:r>
-        <w:t xml:space="preserve"> La chance ne leur est pas permise, ils ne peuvent donc pas compter sur des renforts supplémentaires.</w:t>
-      </w:r>
-    </w:p>
-    <w:p>
-      <w:pPr>
-        <w:pStyle w:val="Sansinterligne"/>
-      </w:pPr>
-    </w:p>
-    <w:p>
-      <w:pPr>
-        <w:pStyle w:val="Sansinterligne"/>
-      </w:pPr>
-      <w:r>
-        <w:rPr>
-          <w:u w:val="single"/>
-        </w:rPr>
-        <w:t>GroupeISO</w:t>
-      </w:r>
-      <w:r>
-        <w:t>: D'une grande soif de savoir, ils attaquent seulement les salles de cours.</w:t>
-      </w:r>
-    </w:p>
-    <w:p>
-      <w:pPr>
-        <w:pStyle w:val="Sansinterligne"/>
-        <w:rPr>
-          <w:u w:val="single"/>
-        </w:rPr>
-      </w:pPr>
-    </w:p>
-    <w:p>
-      <w:pPr>
-        <w:pStyle w:val="Sansinterligne"/>
-      </w:pPr>
-      <w:r>
-        <w:rPr>
-          <w:u w:val="single"/>
-        </w:rPr>
-        <w:t>Anciens:</w:t>
-      </w:r>
-      <w:r>
-        <w:t xml:space="preserve"> Il faut une unité en plus pour pouvoir les attaquer étant donné leur violence sans égal.</w:t>
-      </w:r>
-    </w:p>
-    <w:p>
-      <w:pPr>
-        <w:pStyle w:val="Sansinterligne"/>
-      </w:pPr>
-    </w:p>
-    <w:p>
-      <w:pPr>
-        <w:pStyle w:val="Sansinterligne"/>
-      </w:pPr>
-      <w:r>
-        <w:rPr>
-          <w:u w:val="single"/>
-        </w:rPr>
-        <w:t>Personnels administratifs:</w:t>
-      </w:r>
-      <w:r>
-        <w:t xml:space="preserve"> Etant donné qu'ils possèdent un pass très efficace, ils peuvent s'établir n'importe où.</w:t>
-      </w:r>
-    </w:p>
-    <w:p>
-      <w:pPr>
-        <w:pStyle w:val="Sansinterligne"/>
-      </w:pPr>
-    </w:p>
-    <w:p>
-      <w:pPr>
-        <w:pStyle w:val="Sansinterligne"/>
-      </w:pPr>
-      <w:r>
-        <w:t>Pour les pouvoirs nous avons retenu:</w:t>
-      </w:r>
-      <w:r>
-        <w:t xml:space="preserve">  </w:t>
-      </w:r>
-    </w:p>
-    <w:p>
-      <w:pPr>
-        <w:pStyle w:val="Sansinterligne"/>
-      </w:pPr>
-    </w:p>
-    <w:p>
-      <w:pPr>
-        <w:pStyle w:val="Sansinterligne"/>
-      </w:pPr>
-      <w:r>
-        <w:t>Intellos: +1 point de victoire bonus si la tribu est installé dans la bibliothèque</w:t>
-      </w:r>
-    </w:p>
-    <w:p>
-      <w:pPr>
-        <w:pStyle w:val="Sansinterligne"/>
-      </w:pPr>
-    </w:p>
-    <w:p>
-      <w:pPr>
-        <w:pStyle w:val="Sansinterligne"/>
-      </w:pPr>
-      <w:r>
-        <w:t>Fêtard</w:t>
-      </w:r>
-      <w:r>
-        <w:t>:</w:t>
-      </w:r>
-      <w:r>
-        <w:t xml:space="preserve"> +4 points de victoire si le foyer est possédé par la tribu</w:t>
-      </w:r>
-    </w:p>
-    <w:p>
-      <w:pPr>
-        <w:pStyle w:val="Sansinterligne"/>
-      </w:pPr>
-    </w:p>
-    <w:p>
-      <w:pPr>
-        <w:pStyle w:val="Sansinterligne"/>
-      </w:pPr>
-      <w:r>
-        <w:t>Bourrés: La tribu a besoin d'une unité en plus pour attaquer mais lance le dé à chaque attaque</w:t>
-      </w:r>
-    </w:p>
-    <w:p>
-      <w:pPr>
-        <w:pStyle w:val="Sansinterligne"/>
-      </w:pPr>
-    </w:p>
-    <w:p>
-      <w:pPr>
-        <w:pStyle w:val="Sansinterligne"/>
-      </w:pPr>
-      <w:r>
-        <w:t>Charlatans: A chaque tour, la tribu reçoit une unité en plus.</w:t>
-      </w:r>
-    </w:p>
-    <w:p>
-      <w:pPr>
-        <w:pStyle w:val="Sansinterligne"/>
-      </w:pPr>
-    </w:p>
-    <w:p>
-      <w:pPr>
-        <w:pStyle w:val="Sansinterligne"/>
-      </w:pPr>
-      <w:r>
-        <w:t>Chanceux: +7 points lorsque la tribu est choisie.</w:t>
-      </w:r>
-    </w:p>
-    <w:p>
-      <w:pPr>
-        <w:pStyle w:val="Sansinterligne"/>
-      </w:pPr>
-    </w:p>
-    <w:p>
-      <w:pPr>
-        <w:pStyle w:val="Sansinterligne"/>
-      </w:pPr>
-      <w:r>
-        <w:t>Courageux: La tribu a besoin d'une unité en moins pour attaquer.</w:t>
-      </w:r>
-    </w:p>
-    <w:p>
-      <w:pPr>
-        <w:pStyle w:val="Sansinterligne"/>
-      </w:pPr>
-      <w:r>
-        <w:lastRenderedPageBreak/>
-        <w:t>Overdrives: La tribu est résistant aux attaques, une unité adverse supplémentaire est nécessaire pour les attaquer.</w:t>
-      </w:r>
-    </w:p>
-    <w:p>
-      <w:pPr>
-        <w:pStyle w:val="Sansinterligne"/>
-      </w:pPr>
-    </w:p>
-    <w:p>
-      <w:pPr>
-        <w:pStyle w:val="Sansinterligne"/>
-      </w:pPr>
-      <w:r>
-        <w:t>Nains: Leurs attaques sournoises leurs permettent de ne pas céder de terrain dans les couloirs. Il ne peut donc pas perdre le</w:t>
+        <w:t>Charlatans:</w:t>
+      </w:r>
+      <w:r>
+        <w:t xml:space="preserve"> A chaque tour, la tribu reçoit une unité en plus.</w:t>
+      </w:r>
+    </w:p>
+    <w:p>
+      <w:pPr>
+        <w:pStyle w:val="Sansinterligne"/>
+        <w:jc w:val="both"/>
+      </w:pPr>
+    </w:p>
+    <w:p>
+      <w:pPr>
+        <w:pStyle w:val="Sansinterligne"/>
+        <w:jc w:val="both"/>
+      </w:pPr>
+      <w:r>
+        <w:rPr>
+          <w:u w:val="single"/>
+        </w:rPr>
+        <w:t>Chanceux:</w:t>
+      </w:r>
+      <w:r>
+        <w:t xml:space="preserve"> +7 points lorsque la tribu est choisie.</w:t>
+      </w:r>
+    </w:p>
+    <w:p>
+      <w:pPr>
+        <w:pStyle w:val="Sansinterligne"/>
+        <w:jc w:val="both"/>
+      </w:pPr>
+    </w:p>
+    <w:p>
+      <w:pPr>
+        <w:pStyle w:val="Sansinterligne"/>
+        <w:jc w:val="both"/>
+      </w:pPr>
+      <w:r>
+        <w:rPr>
+          <w:u w:val="single"/>
+        </w:rPr>
+        <w:t>Courageux:</w:t>
+      </w:r>
+      <w:r>
+        <w:t xml:space="preserve"> La tribu a besoin d'une unité en moins pour attaquer.</w:t>
+      </w:r>
+    </w:p>
+    <w:p>
+      <w:pPr>
+        <w:pStyle w:val="Sansinterligne"/>
+        <w:jc w:val="both"/>
+      </w:pPr>
+    </w:p>
+    <w:p>
+      <w:pPr>
+        <w:pStyle w:val="Sansinterligne"/>
+        <w:jc w:val="both"/>
+      </w:pPr>
+      <w:r>
+        <w:rPr>
+          <w:u w:val="single"/>
+        </w:rPr>
+        <w:t>Overdrives:</w:t>
+      </w:r>
+      <w:r>
+        <w:t xml:space="preserve"> La tribu est résistant aux attaques, une unité adverse supplémentaire est nécessaire pour les attaquer.</w:t>
+      </w:r>
+    </w:p>
+    <w:p>
+      <w:pPr>
+        <w:pStyle w:val="Sansinterligne"/>
+        <w:jc w:val="both"/>
+      </w:pPr>
+    </w:p>
+    <w:p>
+      <w:pPr>
+        <w:pStyle w:val="Sansinterligne"/>
+        <w:jc w:val="both"/>
+      </w:pPr>
+      <w:r>
+        <w:rPr>
+          <w:u w:val="single"/>
+        </w:rPr>
+        <w:t>Nains:</w:t>
+      </w:r>
+      <w:r>
+        <w:t xml:space="preserve"> Leurs attaques sournoises leurs permettent de ne pas céder de terrain dans les couloirs. Il ne peut donc pas perdre le</w:t>
       </w:r>
       <w:r>
         <w:t>s</w:t>
@@ -3041,33 +3340,58 @@
     <w:p>
       <w:pPr>
         <w:pStyle w:val="Sansinterligne"/>
-      </w:pPr>
-    </w:p>
-    <w:p>
-      <w:pPr>
-        <w:pStyle w:val="Sansinterligne"/>
+        <w:jc w:val="both"/>
+      </w:pPr>
+    </w:p>
+    <w:p>
+      <w:pPr>
+        <w:pStyle w:val="Sansinterligne"/>
+        <w:jc w:val="both"/>
+      </w:pPr>
+    </w:p>
+    <w:p>
+      <w:pPr>
+        <w:pStyle w:val="Sansinterligne"/>
+        <w:jc w:val="both"/>
       </w:pPr>
       <w:r>
         <w:t>Pour l'instant le jeu n'est jouable qu'à deux puisqu'il ne contient pas assez de pouvoirs pour être jouer avec 3 ou plus de joueurs.</w:t>
       </w:r>
       <w:r>
-        <w:t xml:space="preserve"> Et l'équilibre </w:t>
+        <w:t xml:space="preserve"> Il nous sera cependant très simple techniquement d’ajouter plus de joueurs lorsque nous aurons implémenté de nouveaux peuples et pouvoirs.</w:t>
+      </w:r>
+    </w:p>
+    <w:p>
+      <w:pPr>
+        <w:pStyle w:val="Sansinterligne"/>
+        <w:jc w:val="both"/>
+      </w:pPr>
+      <w:r>
+        <w:t>L</w:t>
+      </w:r>
+      <w:r>
+        <w:t xml:space="preserve">'équilibre </w:t>
       </w:r>
       <w:r>
         <w:t xml:space="preserve">du jeu </w:t>
       </w:r>
       <w:r>
-        <w:t>entre les différents peuples et pouvoirs n'est pas encore fini.</w:t>
-      </w:r>
-    </w:p>
-    <w:p>
-      <w:pPr>
-        <w:pStyle w:val="Sansinterligne"/>
-      </w:pPr>
-    </w:p>
-    <w:p>
-      <w:pPr>
-        <w:pStyle w:val="Sansinterligne"/>
+        <w:t>entre les différents peuples e</w:t>
+      </w:r>
+      <w:r>
+        <w:t>t pouvoirs n'est pas encore final</w:t>
+      </w:r>
+      <w:r>
+        <w:t>.</w:t>
+      </w:r>
+    </w:p>
+    <w:p>
+      <w:pPr>
+        <w:pStyle w:val="Sansinterligne"/>
+      </w:pPr>
+    </w:p>
+    <w:p>
+      <w:pPr>
         <w:rPr>
           <w:b/>
           <w:sz w:val="28"/>
@@ -3075,30 +3399,127 @@
           <w:u w:val="single"/>
         </w:rPr>
       </w:pPr>
-    </w:p>
-    <w:p>
-      <w:pPr>
-        <w:pStyle w:val="Sansinterligne"/>
+      <w:r>
         <w:rPr>
           <w:b/>
           <w:sz w:val="28"/>
           <w:szCs w:val="28"/>
           <w:u w:val="single"/>
         </w:rPr>
-      </w:pPr>
-      <w:r>
+        <w:br w:type="page"/>
+      </w:r>
+    </w:p>
+    <w:p>
+      <w:pPr>
+        <w:pStyle w:val="Sansinterligne"/>
         <w:rPr>
           <w:b/>
           <w:sz w:val="28"/>
           <w:szCs w:val="28"/>
           <w:u w:val="single"/>
         </w:rPr>
-        <w:t>Conclusion</w:t>
-      </w:r>
-    </w:p>
-    <w:p>
-      <w:pPr>
-        <w:pStyle w:val="Sansinterligne"/>
+      </w:pPr>
+    </w:p>
+    <w:p>
+      <w:pPr>
+        <w:pStyle w:val="Sansinterligne"/>
+        <w:jc w:val="center"/>
+        <w:rPr>
+          <w:b/>
+          <w:sz w:val="40"/>
+          <w:szCs w:val="40"/>
+          <w:u w:val="single"/>
+        </w:rPr>
+      </w:pPr>
+    </w:p>
+    <w:p>
+      <w:pPr>
+        <w:pStyle w:val="Sansinterligne"/>
+        <w:jc w:val="center"/>
+        <w:rPr>
+          <w:b/>
+          <w:sz w:val="40"/>
+          <w:szCs w:val="40"/>
+          <w:u w:val="single"/>
+        </w:rPr>
+      </w:pPr>
+    </w:p>
+    <w:p>
+      <w:pPr>
+        <w:pStyle w:val="Sansinterligne"/>
+        <w:jc w:val="center"/>
+        <w:rPr>
+          <w:b/>
+          <w:sz w:val="40"/>
+          <w:szCs w:val="40"/>
+          <w:u w:val="single"/>
+        </w:rPr>
+      </w:pPr>
+    </w:p>
+    <w:p>
+      <w:pPr>
+        <w:pStyle w:val="Sansinterligne"/>
+        <w:jc w:val="center"/>
+        <w:rPr>
+          <w:b/>
+          <w:sz w:val="40"/>
+          <w:szCs w:val="40"/>
+          <w:u w:val="single"/>
+        </w:rPr>
+      </w:pPr>
+    </w:p>
+    <w:p>
+      <w:pPr>
+        <w:pStyle w:val="Sansinterligne"/>
+        <w:jc w:val="center"/>
+        <w:rPr>
+          <w:b/>
+          <w:sz w:val="40"/>
+          <w:szCs w:val="40"/>
+          <w:u w:val="single"/>
+        </w:rPr>
+      </w:pPr>
+    </w:p>
+    <w:p>
+      <w:pPr>
+        <w:pStyle w:val="Sansinterligne"/>
+        <w:jc w:val="center"/>
+        <w:rPr>
+          <w:b/>
+          <w:sz w:val="40"/>
+          <w:szCs w:val="40"/>
+          <w:u w:val="single"/>
+        </w:rPr>
+      </w:pPr>
+    </w:p>
+    <w:p>
+      <w:pPr>
+        <w:pStyle w:val="Sansinterligne"/>
+        <w:jc w:val="center"/>
+        <w:rPr>
+          <w:b/>
+          <w:sz w:val="40"/>
+          <w:szCs w:val="40"/>
+          <w:u w:val="single"/>
+        </w:rPr>
+      </w:pPr>
+    </w:p>
+    <w:p>
+      <w:pPr>
+        <w:pStyle w:val="Sansinterligne"/>
+        <w:jc w:val="center"/>
+        <w:rPr>
+          <w:b/>
+          <w:sz w:val="40"/>
+          <w:szCs w:val="40"/>
+          <w:u w:val="single"/>
+        </w:rPr>
+      </w:pPr>
+    </w:p>
+    <w:p>
+      <w:pPr>
+        <w:pStyle w:val="Sansinterligne"/>
+        <w:jc w:val="center"/>
         <w:rPr>
           <w:b/>
           <w:sz w:val="28"/>
@@ -3106,10 +3527,31 @@
           <w:u w:val="single"/>
         </w:rPr>
       </w:pPr>
-    </w:p>
-    <w:p>
-      <w:pPr>
-        <w:pStyle w:val="Sansinterligne"/>
+      <w:r>
+        <w:rPr>
+          <w:b/>
+          <w:sz w:val="40"/>
+          <w:szCs w:val="40"/>
+          <w:u w:val="single"/>
+        </w:rPr>
+        <w:t>Conclusion</w:t>
+      </w:r>
+    </w:p>
+    <w:p>
+      <w:pPr>
+        <w:pStyle w:val="Sansinterligne"/>
+        <w:rPr>
+          <w:b/>
+          <w:sz w:val="28"/>
+          <w:szCs w:val="28"/>
+          <w:u w:val="single"/>
+        </w:rPr>
+      </w:pPr>
+    </w:p>
+    <w:p>
+      <w:pPr>
+        <w:pStyle w:val="Sansinterligne"/>
+        <w:jc w:val="both"/>
       </w:pPr>
       <w:r>
         <w:t xml:space="preserve">Ce projet nous a appris une fois de plus l'importance de la cohésion du groupe. Grâce aux nombreuses heures de TP, nous sommes arrivés à dégager en premier </w:t>
@@ -3133,7 +3575,15 @@
         <w:t xml:space="preserve">On a aussi eu beaucoup d'idées par rapport à l'amélioration de notre projet. </w:t>
       </w:r>
       <w:r>
-        <w:t>Malheureusement, elle n'ont pas pu toutes être concrétisé</w:t>
+        <w:t xml:space="preserve">Malheureusement, </w:t>
+      </w:r>
+      <w:proofErr w:type="gramStart"/>
+      <w:r>
+        <w:t>elle n'ont</w:t>
+      </w:r>
+      <w:proofErr w:type="gramEnd"/>
+      <w:r>
+        <w:t xml:space="preserve"> pas pu toutes être concrétisé</w:t>
       </w:r>
       <w:r>
         <w:t xml:space="preserve">. </w:t>
@@ -3158,7 +3608,7 @@
       </w:r>
     </w:p>
     <w:sectPr>
-      <w:footerReference w:type="default" r:id="rId19"/>
+      <w:footerReference w:type="default" r:id="rId20"/>
       <w:pgSz w:w="11906" w:h="16838"/>
       <w:pgMar w:top="1417" w:right="1417" w:bottom="1417" w:left="1417" w:header="708" w:footer="708" w:gutter="0"/>
       <w:cols w:space="708"/>
@@ -3170,7 +3620,7 @@
 
 <file path=word/endnotes.xml><?xml version="1.0" encoding="utf-8"?>
 <w:endnotes xmlns:ve="http://schemas.openxmlformats.org/markup-compatibility/2006" xmlns:o="urn:schemas-microsoft-com:office:office" xmlns:r="http://schemas.openxmlformats.org/officeDocument/2006/relationships" xmlns:m="http://schemas.openxmlformats.org/officeDocument/2006/math" xmlns:v="urn:schemas-microsoft-com:vml" xmlns:wp="http://schemas.openxmlformats.org/drawingml/2006/wordprocessingDrawing" xmlns:w10="urn:schemas-microsoft-com:office:word" xmlns:w="http://schemas.openxmlformats.org/wordprocessingml/2006/main" xmlns:wne="http://schemas.microsoft.com/office/word/2006/wordml">
-  <w:endnote w:type="separator" w:id="0">
+  <w:endnote w:type="separator" w:id="-1">
     <w:p>
       <w:pPr>
         <w:spacing w:after="0" w:line="240" w:lineRule="auto"/>
@@ -3180,7 +3630,7 @@
       </w:r>
     </w:p>
   </w:endnote>
-  <w:endnote w:type="continuationSeparator" w:id="1">
+  <w:endnote w:type="continuationSeparator" w:id="0">
     <w:p>
       <w:pPr>
         <w:spacing w:after="0" w:line="240" w:lineRule="auto"/>
@@ -3256,7 +3706,7 @@
                 <w:b/>
                 <w:noProof/>
               </w:rPr>
-              <w:t>9</w:t>
+              <w:t>6</w:t>
             </w:r>
           </w:fldSimple>
         </w:p>
@@ -3349,7 +3799,7 @@
 
 <file path=word/footnotes.xml><?xml version="1.0" encoding="utf-8"?>
 <w:footnotes xmlns:ve="http://schemas.openxmlformats.org/markup-compatibility/2006" xmlns:o="urn:schemas-microsoft-com:office:office" xmlns:r="http://schemas.openxmlformats.org/officeDocument/2006/relationships" xmlns:m="http://schemas.openxmlformats.org/officeDocument/2006/math" xmlns:v="urn:schemas-microsoft-com:vml" xmlns:wp="http://schemas.openxmlformats.org/drawingml/2006/wordprocessingDrawing" xmlns:w10="urn:schemas-microsoft-com:office:word" xmlns:w="http://schemas.openxmlformats.org/wordprocessingml/2006/main" xmlns:wne="http://schemas.microsoft.com/office/word/2006/wordml">
-  <w:footnote w:type="separator" w:id="0">
+  <w:footnote w:type="separator" w:id="-1">
     <w:p>
       <w:pPr>
         <w:spacing w:after="0" w:line="240" w:lineRule="auto"/>
@@ -3359,7 +3809,7 @@
       </w:r>
     </w:p>
   </w:footnote>
-  <w:footnote w:type="continuationSeparator" w:id="1">
+  <w:footnote w:type="continuationSeparator" w:id="0">
     <w:p>
       <w:pPr>
         <w:spacing w:after="0" w:line="240" w:lineRule="auto"/>
@@ -3945,7 +4395,7 @@
 </file>
 
 <file path=customXml/itemProps1.xml><?xml version="1.0" encoding="utf-8"?>
-<ds:datastoreItem xmlns:ds="http://schemas.openxmlformats.org/officeDocument/2006/customXml" ds:itemID="{18F6121B-9469-4129-8CCB-6438D0276209}">
+<ds:datastoreItem xmlns:ds="http://schemas.openxmlformats.org/officeDocument/2006/customXml" ds:itemID="{1C0905F9-062C-480A-926B-836EDB8260CC}">
   <ds:schemaRefs>
     <ds:schemaRef ds:uri="http://schemas.openxmlformats.org/officeDocument/2006/bibliography"/>
   </ds:schemaRefs>

</xml_diff>

<commit_message>
correction faute de frappe
</commit_message>
<xml_diff>
--- a/rapport/Rapport_LO43(1).docx
+++ b/rapport/Rapport_LO43(1).docx
@@ -51,98 +51,74 @@
         <w:rPr>
           <w:sz w:val="30"/>
           <w:szCs w:val="30"/>
-        </w:rPr>
-        <w:t xml:space="preserve"> </w:t>
-      </w:r>
-      <w:r>
+          <w:lang w:val="en-US"/>
+        </w:rPr>
+        <w:t>Pierrick WAGNER</w:t>
+      </w:r>
+    </w:p>
+    <w:p>
+      <w:pPr>
+        <w:pStyle w:val="Sansinterligne"/>
         <w:rPr>
           <w:sz w:val="30"/>
           <w:szCs w:val="30"/>
           <w:lang w:val="en-US"/>
         </w:rPr>
-        <w:t>Pierrick WAGNER</w:t>
-      </w:r>
-    </w:p>
-    <w:p>
-      <w:pPr>
-        <w:pStyle w:val="Sansinterligne"/>
+      </w:pPr>
+      <w:r>
         <w:rPr>
           <w:sz w:val="30"/>
           <w:szCs w:val="30"/>
           <w:lang w:val="en-US"/>
         </w:rPr>
-      </w:pPr>
-      <w:proofErr w:type="spellStart"/>
-      <w:r>
+        <w:t>Ahmet IMRE</w:t>
+      </w:r>
+    </w:p>
+    <w:p>
+      <w:pPr>
+        <w:pStyle w:val="Sansinterligne"/>
         <w:rPr>
           <w:sz w:val="30"/>
           <w:szCs w:val="30"/>
           <w:lang w:val="en-US"/>
         </w:rPr>
-        <w:t>Ahmet</w:t>
-      </w:r>
-      <w:proofErr w:type="spellEnd"/>
+      </w:pPr>
       <w:r>
         <w:rPr>
           <w:sz w:val="30"/>
           <w:szCs w:val="30"/>
           <w:lang w:val="en-US"/>
         </w:rPr>
-        <w:t xml:space="preserve"> IMRE</w:t>
-      </w:r>
-    </w:p>
-    <w:p>
-      <w:pPr>
-        <w:pStyle w:val="Sansinterligne"/>
+        <w:t>Hang</w:t>
+      </w:r>
+      <w:r>
         <w:rPr>
           <w:sz w:val="30"/>
           <w:szCs w:val="30"/>
           <w:lang w:val="en-US"/>
         </w:rPr>
-      </w:pPr>
-      <w:r>
+        <w:t xml:space="preserve"> SU</w:t>
+      </w:r>
+    </w:p>
+    <w:p>
+      <w:pPr>
+        <w:pStyle w:val="Sansinterligne"/>
         <w:rPr>
           <w:sz w:val="30"/>
           <w:szCs w:val="30"/>
-          <w:lang w:val="en-US"/>
-        </w:rPr>
-        <w:t>Hand SU</w:t>
-      </w:r>
-    </w:p>
-    <w:p>
-      <w:pPr>
-        <w:pStyle w:val="Sansinterligne"/>
+        </w:rPr>
+      </w:pPr>
+      <w:r>
         <w:rPr>
           <w:sz w:val="30"/>
           <w:szCs w:val="30"/>
-          <w:lang w:val="en-US"/>
-        </w:rPr>
-      </w:pPr>
-      <w:proofErr w:type="spellStart"/>
-      <w:r>
-        <w:rPr>
-          <w:sz w:val="30"/>
-          <w:szCs w:val="30"/>
-          <w:lang w:val="en-US"/>
-        </w:rPr>
-        <w:t>Thibauld</w:t>
-      </w:r>
-      <w:proofErr w:type="spellEnd"/>
-      <w:r>
-        <w:rPr>
-          <w:sz w:val="30"/>
-          <w:szCs w:val="30"/>
-          <w:lang w:val="en-US"/>
-        </w:rPr>
-        <w:t xml:space="preserve"> JARDINO</w:t>
-      </w:r>
-    </w:p>
-    <w:p>
-      <w:pPr>
-        <w:pStyle w:val="Sansinterligne"/>
-        <w:rPr>
-          <w:lang w:val="en-US"/>
-        </w:rPr>
+        </w:rPr>
+        <w:t>Thibauld JARDINO</w:t>
+      </w:r>
+    </w:p>
+    <w:p>
+      <w:pPr>
+        <w:pStyle w:val="Sansinterligne"/>
       </w:pPr>
     </w:p>
     <w:p>
@@ -302,7 +278,6 @@
           <w:sz w:val="40"/>
           <w:szCs w:val="40"/>
           <w:u w:val="single"/>
-          <w:lang w:val="en-US"/>
         </w:rPr>
       </w:pPr>
     </w:p>
@@ -313,7 +288,6 @@
           <w:sz w:val="40"/>
           <w:szCs w:val="40"/>
           <w:u w:val="single"/>
-          <w:lang w:val="en-US"/>
         </w:rPr>
       </w:pPr>
     </w:p>
@@ -324,7 +298,6 @@
           <w:sz w:val="40"/>
           <w:szCs w:val="40"/>
           <w:u w:val="single"/>
-          <w:lang w:val="en-US"/>
         </w:rPr>
       </w:pPr>
     </w:p>
@@ -335,7 +308,6 @@
           <w:sz w:val="40"/>
           <w:szCs w:val="40"/>
           <w:u w:val="single"/>
-          <w:lang w:val="en-US"/>
         </w:rPr>
       </w:pPr>
     </w:p>
@@ -346,7 +318,6 @@
           <w:sz w:val="40"/>
           <w:szCs w:val="40"/>
           <w:u w:val="single"/>
-          <w:lang w:val="en-US"/>
         </w:rPr>
       </w:pPr>
     </w:p>
@@ -358,7 +329,6 @@
           <w:sz w:val="40"/>
           <w:szCs w:val="40"/>
           <w:u w:val="single"/>
-          <w:lang w:val="en-US"/>
         </w:rPr>
       </w:pPr>
       <w:r>
@@ -367,7 +337,6 @@
           <w:sz w:val="40"/>
           <w:szCs w:val="40"/>
           <w:u w:val="single"/>
-          <w:lang w:val="en-US"/>
         </w:rPr>
         <w:t>Introduction</w:t>
       </w:r>
@@ -622,15 +591,7 @@
         <w:t>de figure durant l'exécution du programme.</w:t>
       </w:r>
       <w:r>
-        <w:t xml:space="preserve"> Nous avons utilisé le logiciel </w:t>
-      </w:r>
-      <w:proofErr w:type="spellStart"/>
-      <w:r>
-        <w:t>ArgoUML</w:t>
-      </w:r>
-      <w:proofErr w:type="spellEnd"/>
-      <w:r>
-        <w:t xml:space="preserve"> pour cette partie, le rendu n'est donc pas forcément optimal</w:t>
+        <w:t xml:space="preserve"> Nous avons utilisé le logiciel ArgoUML pour cette partie, le rendu n'est donc pas forcément optimal</w:t>
       </w:r>
       <w:r>
         <w:t xml:space="preserve"> mais est lisible</w:t>
@@ -2658,11 +2619,9 @@
       <w:r>
         <w:t xml:space="preserve">Nous avons réfléchi pour rendre le modèle le plus simple et logique possible. Nous avons donc une classe principale Game qui possède les classes Bank, Player et </w:t>
       </w:r>
-      <w:proofErr w:type="spellStart"/>
       <w:r>
         <w:t>Map</w:t>
       </w:r>
-      <w:proofErr w:type="spellEnd"/>
       <w:r>
         <w:t xml:space="preserve">. </w:t>
       </w:r>
@@ -2673,13 +2632,8 @@
         <w:jc w:val="both"/>
       </w:pPr>
       <w:r>
-        <w:t xml:space="preserve">La classe Bank génère aléatoirement une liste de </w:t>
-      </w:r>
-      <w:proofErr w:type="spellStart"/>
-      <w:r>
-        <w:t>Tribe</w:t>
-      </w:r>
-      <w:proofErr w:type="spellEnd"/>
+        <w:t>La classe Bank génère aléatoirement une liste de Tribe</w:t>
+      </w:r>
       <w:r>
         <w:t xml:space="preserve"> qui </w:t>
       </w:r>
@@ -2693,23 +2647,7 @@
         <w:t xml:space="preserve"> (association peuple/pouvoir)</w:t>
       </w:r>
       <w:r>
-        <w:t xml:space="preserve"> pour l'utilisateur. Comme vous pouvez le voir sur le diagramme, on utilise un </w:t>
-      </w:r>
-      <w:proofErr w:type="spellStart"/>
-      <w:r>
-        <w:t>Listener</w:t>
-      </w:r>
-      <w:proofErr w:type="spellEnd"/>
-      <w:r>
-        <w:t xml:space="preserve"> qui nous permet de faire le lien entre </w:t>
-      </w:r>
-      <w:proofErr w:type="spellStart"/>
-      <w:r>
-        <w:t>Map</w:t>
-      </w:r>
-      <w:proofErr w:type="spellEnd"/>
-      <w:r>
-        <w:t xml:space="preserve"> et Bank pour gérer l'accessibilité des populations et des pouvoirs</w:t>
+        <w:t xml:space="preserve"> pour l'utilisateur. Comme vous pouvez le voir sur le diagramme, on utilise un Listener qui nous permet de faire le lien entre Map et Bank pour gérer l'accessibilité des populations et des pouvoirs</w:t>
       </w:r>
       <w:r>
         <w:t xml:space="preserve"> quand les tribus disparaissent de la carte</w:t>
@@ -2816,15 +2754,7 @@
         <w:jc w:val="both"/>
       </w:pPr>
       <w:r>
-        <w:t xml:space="preserve">Même si le fond reste le même le jeu est d'un tout autre horizon que </w:t>
-      </w:r>
-      <w:proofErr w:type="spellStart"/>
-      <w:r>
-        <w:t>SmallWorld</w:t>
-      </w:r>
-      <w:proofErr w:type="spellEnd"/>
-      <w:r>
-        <w:t>. En effet, les terrains sur la carte et les peuples disponibles en jeu sont tirés de notre école.</w:t>
+        <w:t>Même si le fond reste le même le jeu est d'un tout autre horizon que SmallWorld. En effet, les terrains sur la carte et les peuples disponibles en jeu sont tirés de notre école.</w:t>
       </w:r>
       <w:r>
         <w:t xml:space="preserve"> On a donc comme peuple:</w:t>
@@ -3112,15 +3042,7 @@
         <w:t>:</w:t>
       </w:r>
       <w:r>
-        <w:t xml:space="preserve"> Etant donné qu'ils possèdent un </w:t>
-      </w:r>
-      <w:proofErr w:type="spellStart"/>
-      <w:r>
-        <w:t>pass</w:t>
-      </w:r>
-      <w:proofErr w:type="spellEnd"/>
-      <w:r>
-        <w:t xml:space="preserve"> très efficace, ils peuvent s'établir n'importe où.</w:t>
+        <w:t xml:space="preserve"> Etant donné qu'ils possèdent un pass très efficace, ils peuvent s'établir n'importe où.</w:t>
       </w:r>
     </w:p>
     <w:p>
@@ -3575,15 +3497,7 @@
         <w:t xml:space="preserve">On a aussi eu beaucoup d'idées par rapport à l'amélioration de notre projet. </w:t>
       </w:r>
       <w:r>
-        <w:t xml:space="preserve">Malheureusement, </w:t>
-      </w:r>
-      <w:proofErr w:type="gramStart"/>
-      <w:r>
-        <w:t>elle n'ont</w:t>
-      </w:r>
-      <w:proofErr w:type="gramEnd"/>
-      <w:r>
-        <w:t xml:space="preserve"> pas pu toutes être concrétisé</w:t>
+        <w:t>Malheureusement, elle n'ont pas pu toutes être concrétisé</w:t>
       </w:r>
       <w:r>
         <w:t xml:space="preserve">. </w:t>
@@ -3706,7 +3620,7 @@
                 <w:b/>
                 <w:noProof/>
               </w:rPr>
-              <w:t>6</w:t>
+              <w:t>1</w:t>
             </w:r>
           </w:fldSimple>
         </w:p>
@@ -4395,7 +4309,7 @@
 </file>
 
 <file path=customXml/itemProps1.xml><?xml version="1.0" encoding="utf-8"?>
-<ds:datastoreItem xmlns:ds="http://schemas.openxmlformats.org/officeDocument/2006/customXml" ds:itemID="{1C0905F9-062C-480A-926B-836EDB8260CC}">
+<ds:datastoreItem xmlns:ds="http://schemas.openxmlformats.org/officeDocument/2006/customXml" ds:itemID="{F4D4AF32-78CD-438A-B67A-1F35FADF0B26}">
   <ds:schemaRefs>
     <ds:schemaRef ds:uri="http://schemas.openxmlformats.org/officeDocument/2006/bibliography"/>
   </ds:schemaRefs>

</xml_diff>

<commit_message>
Correction fautes d'orthographe et ajout du ppt
</commit_message>
<xml_diff>
--- a/rapport/Rapport_LO43(1).docx
+++ b/rapport/Rapport_LO43(1).docx
@@ -2547,7 +2547,21 @@
         <w:t xml:space="preserve"> </w:t>
       </w:r>
       <w:r>
-        <w:t>L'interface se structure de plusieurs parties premièrement le plateau de jeu qui nous renseigne sur la position des tribus et le nombre d'unités sur chaque terrain.</w:t>
+        <w:t xml:space="preserve">L'interface se structure </w:t>
+      </w:r>
+      <w:r>
+        <w:t>en plusieurs parties. P</w:t>
+      </w:r>
+      <w:r>
+        <w:t>remièrement</w:t>
+      </w:r>
+      <w:r>
+        <w:t xml:space="preserve"> nous avons</w:t>
+      </w:r>
+      <w:bookmarkStart w:id="0" w:name="_GoBack"/>
+      <w:bookmarkEnd w:id="0"/>
+      <w:r>
+        <w:t xml:space="preserve"> le plateau de jeu qui nous renseigne sur la position des tribus et le nombre d'unités sur chaque terrain.</w:t>
       </w:r>
       <w:r>
         <w:t xml:space="preserve"> Ensuite, il y a l'affichage des tribus disponibles dans une JList en haut à gauche et la description de la tribu sélectionnée en dessous.</w:t>
@@ -3606,8 +3620,6 @@
       <w:r>
         <w:t xml:space="preserve">. </w:t>
       </w:r>
-      <w:bookmarkStart w:id="0" w:name="_GoBack"/>
-      <w:bookmarkEnd w:id="0"/>
       <w:r>
         <w:t>Nous retiendrons donc comme améliorations possibles: une interface plus dynamique</w:t>
       </w:r>
@@ -3746,7 +3758,7 @@
               <w:b/>
               <w:noProof/>
             </w:rPr>
-            <w:t>11</w:t>
+            <w:t>8</w:t>
           </w:r>
           <w:r>
             <w:rPr>
@@ -4631,7 +4643,7 @@
 </file>
 
 <file path=customXml/itemProps1.xml><?xml version="1.0" encoding="utf-8"?>
-<ds:datastoreItem xmlns:ds="http://schemas.openxmlformats.org/officeDocument/2006/customXml" ds:itemID="{5FE393AD-21FC-42CD-A0BB-08EE7CF22AA9}">
+<ds:datastoreItem xmlns:ds="http://schemas.openxmlformats.org/officeDocument/2006/customXml" ds:itemID="{7B962F14-B4A5-4F91-8033-F8BCD6D0E76D}">
   <ds:schemaRefs>
     <ds:schemaRef ds:uri="http://schemas.openxmlformats.org/officeDocument/2006/bibliography"/>
   </ds:schemaRefs>

</xml_diff>